<commit_message>
Quelques erreurs dans le fichier labyrinthe.py que je n'arrive pas à corriger et de trouver une solution pour que le jeu s'arrete automatiquement à la fin du jeu
</commit_message>
<xml_diff>
--- a/livrables/documentation_of_project.docx
+++ b/livrables/documentation_of_project.docx
@@ -6,36 +6,84 @@
       <w:pPr>
         <w:spacing w:after="0"/>
         <w:rPr>
+          <w:b/>
+          <w:color w:val="F7CAAC" w:themeColor="accent2" w:themeTint="66"/>
+          <w:u w:val="single"/>
           <w:lang w:val="en-US"/>
-        </w:rPr>
-      </w:pPr>
-      <w:bookmarkStart w:id="0" w:name="_GoBack"/>
-      <w:bookmarkEnd w:id="0"/>
-      <w:proofErr w:type="spellStart"/>
-      <w:r>
-        <w:rPr>
+          <w14:textOutline w14:w="11112" w14:cap="flat" w14:cmpd="sng" w14:algn="ctr">
+            <w14:solidFill>
+              <w14:schemeClr w14:val="accent2"/>
+            </w14:solidFill>
+            <w14:prstDash w14:val="solid"/>
+            <w14:round/>
+          </w14:textOutline>
+        </w:rPr>
+      </w:pPr>
+      <w:proofErr w:type="spellStart"/>
+      <w:r>
+        <w:rPr>
+          <w:b/>
+          <w:color w:val="F7CAAC" w:themeColor="accent2" w:themeTint="66"/>
+          <w:u w:val="single"/>
           <w:lang w:val="en-US"/>
+          <w14:textOutline w14:w="11112" w14:cap="flat" w14:cmpd="sng" w14:algn="ctr">
+            <w14:solidFill>
+              <w14:schemeClr w14:val="accent2"/>
+            </w14:solidFill>
+            <w14:prstDash w14:val="solid"/>
+            <w14:round/>
+          </w14:textOutline>
         </w:rPr>
         <w:t>Projet</w:t>
       </w:r>
       <w:proofErr w:type="spellEnd"/>
       <w:r>
         <w:rPr>
+          <w:b/>
+          <w:color w:val="F7CAAC" w:themeColor="accent2" w:themeTint="66"/>
+          <w:u w:val="single"/>
           <w:lang w:val="en-US"/>
+          <w14:textOutline w14:w="11112" w14:cap="flat" w14:cmpd="sng" w14:algn="ctr">
+            <w14:solidFill>
+              <w14:schemeClr w14:val="accent2"/>
+            </w14:solidFill>
+            <w14:prstDash w14:val="solid"/>
+            <w14:round/>
+          </w14:textOutline>
         </w:rPr>
         <w:t xml:space="preserve"> </w:t>
       </w:r>
       <w:proofErr w:type="gramStart"/>
       <w:r>
         <w:rPr>
+          <w:b/>
+          <w:color w:val="F7CAAC" w:themeColor="accent2" w:themeTint="66"/>
+          <w:u w:val="single"/>
           <w:lang w:val="en-US"/>
+          <w14:textOutline w14:w="11112" w14:cap="flat" w14:cmpd="sng" w14:algn="ctr">
+            <w14:solidFill>
+              <w14:schemeClr w14:val="accent2"/>
+            </w14:solidFill>
+            <w14:prstDash w14:val="solid"/>
+            <w14:round/>
+          </w14:textOutline>
         </w:rPr>
         <w:t>3 :</w:t>
       </w:r>
       <w:proofErr w:type="gramEnd"/>
       <w:r>
         <w:rPr>
+          <w:b/>
+          <w:color w:val="F7CAAC" w:themeColor="accent2" w:themeTint="66"/>
+          <w:u w:val="single"/>
           <w:lang w:val="en-US"/>
+          <w14:textOutline w14:w="11112" w14:cap="flat" w14:cmpd="sng" w14:algn="ctr">
+            <w14:solidFill>
+              <w14:schemeClr w14:val="accent2"/>
+            </w14:solidFill>
+            <w14:prstDash w14:val="solid"/>
+            <w14:round/>
+          </w14:textOutline>
         </w:rPr>
         <w:t xml:space="preserve"> The hero of MacGyver !!!</w:t>
       </w:r>
@@ -44,15 +92,53 @@
       <w:pPr>
         <w:spacing w:after="0"/>
         <w:rPr>
+          <w:b/>
+          <w:color w:val="F7CAAC" w:themeColor="accent2" w:themeTint="66"/>
+          <w:u w:val="single"/>
           <w:lang w:val="en-US"/>
-        </w:rPr>
-      </w:pPr>
-    </w:p>
-    <w:p>
-      <w:pPr>
-        <w:spacing w:after="0"/>
-      </w:pPr>
-      <w:r>
+          <w14:textOutline w14:w="11112" w14:cap="flat" w14:cmpd="sng" w14:algn="ctr">
+            <w14:solidFill>
+              <w14:schemeClr w14:val="accent2"/>
+            </w14:solidFill>
+            <w14:prstDash w14:val="solid"/>
+            <w14:round/>
+          </w14:textOutline>
+        </w:rPr>
+      </w:pPr>
+    </w:p>
+    <w:p>
+      <w:pPr>
+        <w:spacing w:after="0"/>
+        <w:rPr>
+          <w:color w:val="5B9BD5" w:themeColor="accent1"/>
+          <w:u w:val="single"/>
+          <w14:shadow w14:blurRad="38100" w14:dist="25400" w14:dir="5400000" w14:sx="100000" w14:sy="100000" w14:kx="0" w14:ky="0" w14:algn="ctr">
+            <w14:srgbClr w14:val="6E747A">
+              <w14:alpha w14:val="57000"/>
+            </w14:srgbClr>
+          </w14:shadow>
+          <w14:textOutline w14:w="0" w14:cap="flat" w14:cmpd="sng" w14:algn="ctr">
+            <w14:noFill/>
+            <w14:prstDash w14:val="solid"/>
+            <w14:round/>
+          </w14:textOutline>
+        </w:rPr>
+      </w:pPr>
+      <w:r>
+        <w:rPr>
+          <w:color w:val="5B9BD5" w:themeColor="accent1"/>
+          <w:u w:val="single"/>
+          <w14:shadow w14:blurRad="38100" w14:dist="25400" w14:dir="5400000" w14:sx="100000" w14:sy="100000" w14:kx="0" w14:ky="0" w14:algn="ctr">
+            <w14:srgbClr w14:val="6E747A">
+              <w14:alpha w14:val="57000"/>
+            </w14:srgbClr>
+          </w14:shadow>
+          <w14:textOutline w14:w="0" w14:cap="flat" w14:cmpd="sng" w14:algn="ctr">
+            <w14:noFill/>
+            <w14:prstDash w14:val="solid"/>
+            <w14:round/>
+          </w14:textOutline>
+        </w:rPr>
         <w:t>Introduction projet :</w:t>
       </w:r>
     </w:p>
@@ -64,38 +150,78 @@
     <w:p>
       <w:pPr>
         <w:spacing w:after="0"/>
-      </w:pPr>
-      <w:r>
+        <w:rPr>
+          <w:i/>
+          <w:iCs/>
+        </w:rPr>
+      </w:pPr>
+      <w:r>
+        <w:rPr>
+          <w:i/>
+          <w:iCs/>
+        </w:rPr>
         <w:t>Dans le parcours</w:t>
       </w:r>
       <w:r>
+        <w:rPr>
+          <w:i/>
+          <w:iCs/>
+        </w:rPr>
         <w:t xml:space="preserve"> de</w:t>
       </w:r>
       <w:r>
+        <w:rPr>
+          <w:i/>
+          <w:iCs/>
+        </w:rPr>
         <w:t xml:space="preserve"> développeur Python sur </w:t>
       </w:r>
       <w:proofErr w:type="spellStart"/>
       <w:r>
+        <w:rPr>
+          <w:i/>
+          <w:iCs/>
+        </w:rPr>
         <w:t>OpenClassroom</w:t>
       </w:r>
       <w:proofErr w:type="spellEnd"/>
       <w:r>
+        <w:rPr>
+          <w:i/>
+          <w:iCs/>
+        </w:rPr>
         <w:t xml:space="preserve">, il nous est demandé dans le Projet 3 de développer un jeu de labyrinthe sur interface mettant en scène </w:t>
       </w:r>
       <w:proofErr w:type="spellStart"/>
       <w:r>
+        <w:rPr>
+          <w:i/>
+          <w:iCs/>
+        </w:rPr>
         <w:t>MacGyver</w:t>
       </w:r>
       <w:proofErr w:type="spellEnd"/>
       <w:r>
+        <w:rPr>
+          <w:i/>
+          <w:iCs/>
+        </w:rPr>
         <w:t xml:space="preserve"> perdu dans de labyrinthe. Il doit s’en échapper et pour ce faire </w:t>
       </w:r>
       <w:proofErr w:type="spellStart"/>
       <w:r>
+        <w:rPr>
+          <w:i/>
+          <w:iCs/>
+        </w:rPr>
         <w:t>MacGyver</w:t>
       </w:r>
       <w:proofErr w:type="spellEnd"/>
       <w:r>
+        <w:rPr>
+          <w:i/>
+          <w:iCs/>
+        </w:rPr>
         <w:t xml:space="preserve"> doit récupérer trois objets disposés de manière aléatoire dans le jeu pour fabriquer une seringue en vue d’endormir le garde et de pouvoir s’évader.</w:t>
       </w:r>
     </w:p>
@@ -107,8 +233,25 @@
     <w:p>
       <w:pPr>
         <w:spacing w:after="0"/>
-      </w:pPr>
-      <w:r>
+        <w:rPr>
+          <w:u w:val="single"/>
+        </w:rPr>
+      </w:pPr>
+      <w:r>
+        <w:rPr>
+          <w:color w:val="5B9BD5" w:themeColor="accent1"/>
+          <w:u w:val="single"/>
+          <w14:shadow w14:blurRad="38100" w14:dist="25400" w14:dir="5400000" w14:sx="100000" w14:sy="100000" w14:kx="0" w14:ky="0" w14:algn="ctr">
+            <w14:srgbClr w14:val="6E747A">
+              <w14:alpha w14:val="57000"/>
+            </w14:srgbClr>
+          </w14:shadow>
+          <w14:textOutline w14:w="0" w14:cap="flat" w14:cmpd="sng" w14:algn="ctr">
+            <w14:noFill/>
+            <w14:prstDash w14:val="solid"/>
+            <w14:round/>
+          </w14:textOutline>
+        </w:rPr>
         <w:t>L’algorithme du labyrinthe :</w:t>
       </w:r>
     </w:p>
@@ -120,145 +263,296 @@
     <w:p>
       <w:pPr>
         <w:spacing w:after="0"/>
+        <w:rPr>
+          <w:i/>
+          <w:iCs/>
+        </w:rPr>
       </w:pPr>
       <w:proofErr w:type="gramStart"/>
       <w:r>
+        <w:rPr>
+          <w:i/>
+          <w:iCs/>
+        </w:rPr>
         <w:t>a .</w:t>
       </w:r>
       <w:proofErr w:type="gramEnd"/>
       <w:r>
+        <w:rPr>
+          <w:i/>
+          <w:iCs/>
+        </w:rPr>
         <w:t xml:space="preserve"> Pour la création du code de mon labyrinthe, j’ai commencé par coder un labyrinthe en mode console. La question qui vient est pourquoi avoir choisir cette façon de coder ? La réponse est que : Le labyrinthe en mode console va me permettre en premier lieu de faire toutes les classes nécessaires a</w:t>
       </w:r>
       <w:r>
+        <w:rPr>
+          <w:i/>
+          <w:iCs/>
+        </w:rPr>
         <w:t xml:space="preserve">u fonctionnement du labyrinthe que </w:t>
       </w:r>
       <w:r>
+        <w:rPr>
+          <w:i/>
+          <w:iCs/>
+        </w:rPr>
         <w:t>je détaillerais les difficultés q</w:t>
       </w:r>
       <w:r>
+        <w:rPr>
+          <w:i/>
+          <w:iCs/>
+        </w:rPr>
         <w:t>ue j’ai rencontrées plus en bas</w:t>
       </w:r>
-    </w:p>
-    <w:p>
-      <w:pPr>
-        <w:spacing w:after="0"/>
-      </w:pPr>
-    </w:p>
-    <w:p>
-      <w:pPr>
-        <w:spacing w:after="0"/>
+      <w:r>
+        <w:rPr>
+          <w:i/>
+          <w:iCs/>
+        </w:rPr>
+        <w:t>.</w:t>
+      </w:r>
+    </w:p>
+    <w:p>
+      <w:pPr>
+        <w:spacing w:after="0"/>
+      </w:pPr>
+    </w:p>
+    <w:p>
+      <w:pPr>
+        <w:spacing w:after="0"/>
+        <w:rPr>
+          <w:i/>
+          <w:iCs/>
+        </w:rPr>
       </w:pPr>
       <w:proofErr w:type="gramStart"/>
       <w:r>
+        <w:rPr>
+          <w:i/>
+          <w:iCs/>
+        </w:rPr>
         <w:t>b .</w:t>
       </w:r>
       <w:proofErr w:type="gramEnd"/>
       <w:r>
+        <w:rPr>
+          <w:i/>
+          <w:iCs/>
+        </w:rPr>
         <w:t xml:space="preserve"> J’ai répartie le fonctionnement de mon labyrinthe en six fichiers : </w:t>
       </w:r>
     </w:p>
     <w:p>
       <w:pPr>
         <w:spacing w:after="0"/>
-      </w:pPr>
-      <w:r>
+        <w:rPr>
+          <w:i/>
+          <w:iCs/>
+        </w:rPr>
+      </w:pPr>
+      <w:r>
+        <w:rPr>
+          <w:i/>
+          <w:iCs/>
+        </w:rPr>
         <w:t xml:space="preserve">- </w:t>
       </w:r>
       <w:r>
+        <w:rPr>
+          <w:i/>
+          <w:iCs/>
+        </w:rPr>
         <w:t>labyrinthe.py = Ce fichier contient toutes les fonctions principale</w:t>
       </w:r>
       <w:r>
+        <w:rPr>
+          <w:i/>
+          <w:iCs/>
+        </w:rPr>
         <w:t>s</w:t>
       </w:r>
       <w:r>
+        <w:rPr>
+          <w:i/>
+          <w:iCs/>
+        </w:rPr>
         <w:t xml:space="preserve"> de la </w:t>
       </w:r>
       <w:proofErr w:type="spellStart"/>
       <w:r>
+        <w:rPr>
+          <w:i/>
+          <w:iCs/>
+        </w:rPr>
         <w:t>class</w:t>
       </w:r>
       <w:proofErr w:type="spellEnd"/>
       <w:r>
+        <w:rPr>
+          <w:i/>
+          <w:iCs/>
+        </w:rPr>
         <w:t xml:space="preserve"> maze. </w:t>
       </w:r>
     </w:p>
     <w:p>
       <w:pPr>
         <w:spacing w:after="0"/>
-      </w:pPr>
-      <w:r>
+        <w:rPr>
+          <w:i/>
+          <w:iCs/>
+        </w:rPr>
+      </w:pPr>
+      <w:r>
+        <w:rPr>
+          <w:i/>
+          <w:iCs/>
+        </w:rPr>
         <w:t xml:space="preserve">- MacGyver.py = La class </w:t>
       </w:r>
       <w:proofErr w:type="spellStart"/>
       <w:r>
+        <w:rPr>
+          <w:i/>
+          <w:iCs/>
+        </w:rPr>
         <w:t>Macgyver</w:t>
       </w:r>
       <w:proofErr w:type="spellEnd"/>
       <w:r>
+        <w:rPr>
+          <w:i/>
+          <w:iCs/>
+        </w:rPr>
         <w:t xml:space="preserve"> contient ses coordonnées(</w:t>
       </w:r>
       <w:proofErr w:type="spellStart"/>
       <w:proofErr w:type="gramStart"/>
       <w:r>
+        <w:rPr>
+          <w:i/>
+          <w:iCs/>
+        </w:rPr>
         <w:t>x,y</w:t>
       </w:r>
       <w:proofErr w:type="spellEnd"/>
       <w:proofErr w:type="gramEnd"/>
       <w:r>
+        <w:rPr>
+          <w:i/>
+          <w:iCs/>
+        </w:rPr>
         <w:t xml:space="preserve">). </w:t>
       </w:r>
     </w:p>
     <w:p>
       <w:pPr>
         <w:spacing w:after="0"/>
-      </w:pPr>
-      <w:r>
+        <w:rPr>
+          <w:i/>
+          <w:iCs/>
+        </w:rPr>
+      </w:pPr>
+      <w:r>
+        <w:rPr>
+          <w:i/>
+          <w:iCs/>
+        </w:rPr>
         <w:t xml:space="preserve">- Guardien.py = Cette class est celle du </w:t>
       </w:r>
       <w:proofErr w:type="spellStart"/>
       <w:r>
+        <w:rPr>
+          <w:i/>
+          <w:iCs/>
+        </w:rPr>
         <w:t>guardien</w:t>
       </w:r>
       <w:proofErr w:type="spellEnd"/>
       <w:r>
+        <w:rPr>
+          <w:i/>
+          <w:iCs/>
+        </w:rPr>
         <w:t xml:space="preserve">. </w:t>
       </w:r>
     </w:p>
     <w:p>
       <w:pPr>
         <w:spacing w:after="0"/>
-      </w:pPr>
-      <w:r>
+        <w:rPr>
+          <w:i/>
+          <w:iCs/>
+        </w:rPr>
+      </w:pPr>
+      <w:r>
+        <w:rPr>
+          <w:i/>
+          <w:iCs/>
+        </w:rPr>
         <w:t xml:space="preserve">- Objet.py = Cette class est celle des objets. </w:t>
       </w:r>
     </w:p>
     <w:p>
       <w:pPr>
         <w:spacing w:after="0"/>
-      </w:pPr>
-      <w:r>
+        <w:rPr>
+          <w:i/>
+          <w:iCs/>
+        </w:rPr>
+      </w:pPr>
+      <w:r>
+        <w:rPr>
+          <w:i/>
+          <w:iCs/>
+        </w:rPr>
         <w:t>- constante</w:t>
       </w:r>
       <w:r>
+        <w:rPr>
+          <w:i/>
+          <w:iCs/>
+        </w:rPr>
         <w:t xml:space="preserve">.py = Ce fichier contient toutes les images et la taille de la fenêtre au fonctionnement de l’interface du jeu. </w:t>
       </w:r>
     </w:p>
     <w:p>
       <w:pPr>
         <w:spacing w:after="0"/>
-      </w:pPr>
-      <w:r>
+        <w:rPr>
+          <w:i/>
+          <w:iCs/>
+        </w:rPr>
+      </w:pPr>
+      <w:r>
+        <w:rPr>
+          <w:i/>
+          <w:iCs/>
+        </w:rPr>
         <w:t>- Interface</w:t>
       </w:r>
       <w:r>
+        <w:rPr>
+          <w:i/>
+          <w:iCs/>
+        </w:rPr>
         <w:t xml:space="preserve">.py = Ce fichier gère l’affichage et les déplacements du labyrinthe en mode </w:t>
       </w:r>
       <w:proofErr w:type="spellStart"/>
       <w:r>
+        <w:rPr>
+          <w:i/>
+          <w:iCs/>
+        </w:rPr>
         <w:t>pygame</w:t>
       </w:r>
       <w:proofErr w:type="spellEnd"/>
       <w:r>
+        <w:rPr>
+          <w:i/>
+          <w:iCs/>
+        </w:rPr>
         <w:t>.</w:t>
       </w:r>
     </w:p>
@@ -270,8 +564,25 @@
     <w:p>
       <w:pPr>
         <w:spacing w:after="0"/>
-      </w:pPr>
-      <w:r>
+        <w:rPr>
+          <w:u w:val="single"/>
+        </w:rPr>
+      </w:pPr>
+      <w:r>
+        <w:rPr>
+          <w:color w:val="5B9BD5" w:themeColor="accent1"/>
+          <w:u w:val="single"/>
+          <w14:shadow w14:blurRad="38100" w14:dist="25400" w14:dir="5400000" w14:sx="100000" w14:sy="100000" w14:kx="0" w14:ky="0" w14:algn="ctr">
+            <w14:srgbClr w14:val="6E747A">
+              <w14:alpha w14:val="57000"/>
+            </w14:srgbClr>
+          </w14:shadow>
+          <w14:textOutline w14:w="0" w14:cap="flat" w14:cmpd="sng" w14:algn="ctr">
+            <w14:noFill/>
+            <w14:prstDash w14:val="solid"/>
+            <w14:round/>
+          </w14:textOutline>
+        </w:rPr>
         <w:t>Explication des importations :</w:t>
       </w:r>
     </w:p>
@@ -283,1001 +594,2001 @@
     <w:p>
       <w:pPr>
         <w:spacing w:after="0"/>
-      </w:pPr>
-      <w:r>
+        <w:rPr>
+          <w:i/>
+          <w:iCs/>
+        </w:rPr>
+      </w:pPr>
+      <w:r>
+        <w:rPr>
+          <w:i/>
+          <w:iCs/>
+        </w:rPr>
         <w:t>Ma manière d’importer les différents modules est très simple :</w:t>
       </w:r>
     </w:p>
     <w:p>
       <w:pPr>
         <w:spacing w:after="0"/>
-      </w:pPr>
-      <w:r>
-        <w:t xml:space="preserve">&lt; </w:t>
-      </w:r>
+        <w:rPr>
+          <w:i/>
+          <w:iCs/>
+        </w:rPr>
+      </w:pPr>
+      <w:r>
+        <w:rPr>
+          <w:i/>
+          <w:iCs/>
+        </w:rPr>
+        <w:t>-</w:t>
+      </w:r>
+      <w:r>
+        <w:rPr>
+          <w:i/>
+          <w:iCs/>
+        </w:rPr>
+        <w:t xml:space="preserve"> import </w:t>
+      </w:r>
+      <w:proofErr w:type="spellStart"/>
+      <w:r>
+        <w:rPr>
+          <w:i/>
+          <w:iCs/>
+        </w:rPr>
+        <w:t>pygame</w:t>
+      </w:r>
+      <w:proofErr w:type="spellEnd"/>
+      <w:r>
+        <w:rPr>
+          <w:i/>
+          <w:iCs/>
+        </w:rPr>
+        <w:t xml:space="preserve"> = Consiste à importer toute la bibliothèque </w:t>
+      </w:r>
+      <w:proofErr w:type="spellStart"/>
+      <w:r>
+        <w:rPr>
+          <w:i/>
+          <w:iCs/>
+        </w:rPr>
+        <w:t>pygame</w:t>
+      </w:r>
+      <w:proofErr w:type="spellEnd"/>
+      <w:r>
+        <w:rPr>
+          <w:i/>
+          <w:iCs/>
+        </w:rPr>
+        <w:t xml:space="preserve"> dans mon script</w:t>
+      </w:r>
+    </w:p>
+    <w:p>
+      <w:pPr>
+        <w:spacing w:after="0"/>
+        <w:rPr>
+          <w:i/>
+          <w:iCs/>
+        </w:rPr>
+      </w:pPr>
+      <w:r>
+        <w:rPr>
+          <w:i/>
+          <w:iCs/>
+        </w:rPr>
+        <w:t>-</w:t>
+      </w:r>
+      <w:r>
+        <w:rPr>
+          <w:i/>
+          <w:iCs/>
+        </w:rPr>
+        <w:t xml:space="preserve"> </w:t>
+      </w:r>
+      <w:proofErr w:type="spellStart"/>
+      <w:r>
+        <w:rPr>
+          <w:i/>
+          <w:iCs/>
+        </w:rPr>
+        <w:t>from</w:t>
+      </w:r>
+      <w:proofErr w:type="spellEnd"/>
+      <w:r>
+        <w:rPr>
+          <w:i/>
+          <w:iCs/>
+        </w:rPr>
+        <w:t xml:space="preserve"> </w:t>
+      </w:r>
+      <w:proofErr w:type="spellStart"/>
+      <w:r>
+        <w:rPr>
+          <w:i/>
+          <w:iCs/>
+        </w:rPr>
+        <w:t>macg</w:t>
+      </w:r>
+      <w:r>
+        <w:rPr>
+          <w:i/>
+          <w:iCs/>
+        </w:rPr>
+        <w:t>yver</w:t>
+      </w:r>
+      <w:proofErr w:type="spellEnd"/>
+      <w:r>
+        <w:rPr>
+          <w:i/>
+          <w:iCs/>
+        </w:rPr>
+        <w:t xml:space="preserve"> import </w:t>
+      </w:r>
+      <w:proofErr w:type="spellStart"/>
+      <w:r>
+        <w:rPr>
+          <w:i/>
+          <w:iCs/>
+        </w:rPr>
+        <w:t>Macgyver</w:t>
+      </w:r>
+      <w:proofErr w:type="spellEnd"/>
+      <w:r>
+        <w:rPr>
+          <w:i/>
+          <w:iCs/>
+        </w:rPr>
+        <w:t xml:space="preserve"> = Ce script</w:t>
+      </w:r>
+      <w:r>
+        <w:rPr>
+          <w:i/>
+          <w:iCs/>
+        </w:rPr>
+        <w:t xml:space="preserve"> contient la class </w:t>
+      </w:r>
+      <w:proofErr w:type="spellStart"/>
+      <w:r>
+        <w:rPr>
+          <w:i/>
+          <w:iCs/>
+        </w:rPr>
+        <w:t>Macgyver</w:t>
+      </w:r>
+      <w:proofErr w:type="spellEnd"/>
+      <w:r>
+        <w:rPr>
+          <w:i/>
+          <w:iCs/>
+        </w:rPr>
+        <w:t xml:space="preserve">, avec </w:t>
+      </w:r>
+      <w:r>
+        <w:rPr>
+          <w:i/>
+          <w:iCs/>
+        </w:rPr>
+        <w:t xml:space="preserve">l’attribut </w:t>
+      </w:r>
+      <w:proofErr w:type="spellStart"/>
       <w:proofErr w:type="gramStart"/>
       <w:r>
-        <w:t>import</w:t>
-      </w:r>
+        <w:rPr>
+          <w:i/>
+          <w:iCs/>
+        </w:rPr>
+        <w:t>self.coordinates</w:t>
+      </w:r>
+      <w:proofErr w:type="spellEnd"/>
       <w:proofErr w:type="gramEnd"/>
       <w:r>
+        <w:rPr>
+          <w:i/>
+          <w:iCs/>
+        </w:rPr>
+        <w:t xml:space="preserve"> qui contient </w:t>
+      </w:r>
+      <w:r>
+        <w:rPr>
+          <w:i/>
+          <w:iCs/>
+        </w:rPr>
+        <w:t>les coordonnées (</w:t>
+      </w:r>
+      <w:proofErr w:type="spellStart"/>
+      <w:r>
+        <w:rPr>
+          <w:i/>
+          <w:iCs/>
+        </w:rPr>
+        <w:t>x,y</w:t>
+      </w:r>
+      <w:proofErr w:type="spellEnd"/>
+      <w:r>
+        <w:rPr>
+          <w:i/>
+          <w:iCs/>
+        </w:rPr>
+        <w:t xml:space="preserve">) de </w:t>
+      </w:r>
+      <w:proofErr w:type="spellStart"/>
+      <w:r>
+        <w:rPr>
+          <w:i/>
+          <w:iCs/>
+        </w:rPr>
+        <w:t>Macgyver</w:t>
+      </w:r>
+      <w:proofErr w:type="spellEnd"/>
+      <w:r>
+        <w:rPr>
+          <w:i/>
+          <w:iCs/>
+        </w:rPr>
+        <w:t>.</w:t>
+      </w:r>
+    </w:p>
+    <w:p>
+      <w:pPr>
+        <w:spacing w:after="0"/>
+        <w:rPr>
+          <w:i/>
+          <w:iCs/>
+        </w:rPr>
+      </w:pPr>
+      <w:r>
+        <w:rPr>
+          <w:i/>
+          <w:iCs/>
+        </w:rPr>
+        <w:t>-</w:t>
+      </w:r>
+      <w:r>
+        <w:rPr>
+          <w:i/>
+          <w:iCs/>
+        </w:rPr>
         <w:t xml:space="preserve"> </w:t>
       </w:r>
       <w:proofErr w:type="spellStart"/>
       <w:r>
+        <w:rPr>
+          <w:i/>
+          <w:iCs/>
+        </w:rPr>
+        <w:t>from</w:t>
+      </w:r>
+      <w:proofErr w:type="spellEnd"/>
+      <w:r>
+        <w:rPr>
+          <w:i/>
+          <w:iCs/>
+        </w:rPr>
+        <w:t xml:space="preserve"> constante import constante</w:t>
+      </w:r>
+      <w:r>
+        <w:rPr>
+          <w:i/>
+          <w:iCs/>
+        </w:rPr>
+        <w:t xml:space="preserve"> =</w:t>
+      </w:r>
+      <w:r>
+        <w:rPr>
+          <w:i/>
+          <w:iCs/>
+        </w:rPr>
+        <w:t xml:space="preserve"> Ce script </w:t>
+      </w:r>
+      <w:r>
+        <w:rPr>
+          <w:i/>
+          <w:iCs/>
+        </w:rPr>
+        <w:t>importe toutes les variables qui contiennent toutes les images des personnages, murs, objets du labyrinthe.</w:t>
+      </w:r>
+    </w:p>
+    <w:p>
+      <w:pPr>
+        <w:spacing w:after="0"/>
+        <w:rPr>
+          <w:i/>
+          <w:iCs/>
+        </w:rPr>
+      </w:pPr>
+      <w:r>
+        <w:rPr>
+          <w:i/>
+          <w:iCs/>
+        </w:rPr>
+        <w:t>-</w:t>
+      </w:r>
+      <w:r>
+        <w:rPr>
+          <w:i/>
+          <w:iCs/>
+        </w:rPr>
+        <w:t xml:space="preserve"> </w:t>
+      </w:r>
+      <w:proofErr w:type="spellStart"/>
+      <w:r>
+        <w:rPr>
+          <w:i/>
+          <w:iCs/>
+        </w:rPr>
+        <w:t>from</w:t>
+      </w:r>
+      <w:proofErr w:type="spellEnd"/>
+      <w:r>
+        <w:rPr>
+          <w:i/>
+          <w:iCs/>
+        </w:rPr>
+        <w:t xml:space="preserve"> labyrinthe import Maze = Ce script labyrinthe, contient une class que j’ai nommée : class Maze. </w:t>
+      </w:r>
+      <w:proofErr w:type="gramStart"/>
+      <w:r>
+        <w:rPr>
+          <w:i/>
+          <w:iCs/>
+        </w:rPr>
+        <w:t>class</w:t>
+      </w:r>
+      <w:proofErr w:type="gramEnd"/>
+      <w:r>
+        <w:rPr>
+          <w:i/>
+          <w:iCs/>
+        </w:rPr>
+        <w:t xml:space="preserve"> Maze a 12 méthodes, chacun de ses 12 mét</w:t>
+      </w:r>
+      <w:r>
+        <w:rPr>
+          <w:i/>
+          <w:iCs/>
+        </w:rPr>
+        <w:t>hodes gère le labyrinthe avec</w:t>
+      </w:r>
+      <w:r>
+        <w:rPr>
+          <w:i/>
+          <w:iCs/>
+        </w:rPr>
+        <w:t xml:space="preserve"> leur rôle respectif.</w:t>
+      </w:r>
+    </w:p>
+    <w:p>
+      <w:pPr>
+        <w:spacing w:after="0"/>
+      </w:pPr>
+    </w:p>
+    <w:p>
+      <w:pPr>
+        <w:spacing w:after="0"/>
+        <w:rPr>
+          <w:u w:val="single"/>
+        </w:rPr>
+      </w:pPr>
+      <w:r>
+        <w:rPr>
+          <w:color w:val="5B9BD5" w:themeColor="accent1"/>
+          <w:u w:val="single"/>
+          <w14:shadow w14:blurRad="38100" w14:dist="25400" w14:dir="5400000" w14:sx="100000" w14:sy="100000" w14:kx="0" w14:ky="0" w14:algn="ctr">
+            <w14:srgbClr w14:val="6E747A">
+              <w14:alpha w14:val="57000"/>
+            </w14:srgbClr>
+          </w14:shadow>
+          <w14:textOutline w14:w="0" w14:cap="flat" w14:cmpd="sng" w14:algn="ctr">
+            <w14:noFill/>
+            <w14:prstDash w14:val="solid"/>
+            <w14:round/>
+          </w14:textOutline>
+        </w:rPr>
+        <w:t>Explication des class :</w:t>
+      </w:r>
+    </w:p>
+    <w:p>
+      <w:pPr>
+        <w:spacing w:after="0"/>
+      </w:pPr>
+    </w:p>
+    <w:p>
+      <w:pPr>
+        <w:spacing w:after="0"/>
+        <w:rPr>
+          <w:i/>
+          <w:iCs/>
+        </w:rPr>
+      </w:pPr>
+      <w:r>
+        <w:rPr>
+          <w:i/>
+          <w:iCs/>
+        </w:rPr>
+        <w:t>Les class que j’ai placer dans les différents scriptes sont :</w:t>
+      </w:r>
+    </w:p>
+    <w:p>
+      <w:pPr>
+        <w:spacing w:after="0"/>
+        <w:rPr>
+          <w:i/>
+          <w:iCs/>
+        </w:rPr>
+      </w:pPr>
+    </w:p>
+    <w:p>
+      <w:pPr>
+        <w:spacing w:after="0"/>
+        <w:rPr>
+          <w:i/>
+          <w:iCs/>
+        </w:rPr>
+      </w:pPr>
+      <w:r>
+        <w:rPr>
+          <w:i/>
+          <w:iCs/>
+        </w:rPr>
+        <w:t>-</w:t>
+      </w:r>
+      <w:r>
+        <w:rPr>
+          <w:i/>
+          <w:iCs/>
+        </w:rPr>
+        <w:t xml:space="preserve"> </w:t>
+      </w:r>
+      <w:r>
+        <w:rPr>
+          <w:i/>
+          <w:iCs/>
+        </w:rPr>
+        <w:t xml:space="preserve"> </w:t>
+      </w:r>
+      <w:r>
+        <w:rPr>
+          <w:i/>
+          <w:iCs/>
+        </w:rPr>
+        <w:t>class Maze = Se trouve dans le fichier lab</w:t>
+      </w:r>
+      <w:r>
+        <w:rPr>
+          <w:i/>
+          <w:iCs/>
+        </w:rPr>
+        <w:t>yrinthe.py, cette class gère toutes les fonctionnalités du labyrinthe, notamment les images, le dessi</w:t>
+      </w:r>
+      <w:r>
+        <w:rPr>
+          <w:i/>
+          <w:iCs/>
+        </w:rPr>
+        <w:t>n du labyrinthe, la répartition</w:t>
+      </w:r>
+      <w:r>
+        <w:rPr>
+          <w:i/>
+          <w:iCs/>
+        </w:rPr>
+        <w:t xml:space="preserve"> des objets de façons aléatoire, les déplacements </w:t>
+      </w:r>
+      <w:proofErr w:type="spellStart"/>
+      <w:r>
+        <w:rPr>
+          <w:i/>
+          <w:iCs/>
+        </w:rPr>
+        <w:t>etc</w:t>
+      </w:r>
+      <w:proofErr w:type="spellEnd"/>
+      <w:r>
+        <w:rPr>
+          <w:i/>
+          <w:iCs/>
+        </w:rPr>
+        <w:t xml:space="preserve"> …</w:t>
+      </w:r>
+    </w:p>
+    <w:p>
+      <w:pPr>
+        <w:spacing w:after="0"/>
+        <w:rPr>
+          <w:i/>
+          <w:iCs/>
+        </w:rPr>
+      </w:pPr>
+    </w:p>
+    <w:p>
+      <w:pPr>
+        <w:spacing w:after="0"/>
+        <w:rPr>
+          <w:i/>
+          <w:iCs/>
+        </w:rPr>
+      </w:pPr>
+      <w:r>
+        <w:rPr>
+          <w:i/>
+          <w:iCs/>
+        </w:rPr>
+        <w:t>-</w:t>
+      </w:r>
+      <w:r>
+        <w:rPr>
+          <w:i/>
+          <w:iCs/>
+        </w:rPr>
+        <w:t xml:space="preserve"> class </w:t>
+      </w:r>
+      <w:proofErr w:type="spellStart"/>
+      <w:r>
+        <w:rPr>
+          <w:i/>
+          <w:iCs/>
+        </w:rPr>
+        <w:t>Macgyver</w:t>
+      </w:r>
+      <w:proofErr w:type="spellEnd"/>
+      <w:r>
+        <w:rPr>
+          <w:i/>
+          <w:iCs/>
+        </w:rPr>
+        <w:t xml:space="preserve"> = Dans cette cl</w:t>
+      </w:r>
+      <w:r>
+        <w:rPr>
+          <w:i/>
+          <w:iCs/>
+        </w:rPr>
+        <w:t>ass, ont lui affecte un attribut de class nommer ‘</w:t>
+      </w:r>
+      <w:proofErr w:type="spellStart"/>
+      <w:proofErr w:type="gramStart"/>
+      <w:r>
+        <w:rPr>
+          <w:i/>
+          <w:iCs/>
+        </w:rPr>
+        <w:t>self.cordinnates</w:t>
+      </w:r>
+      <w:proofErr w:type="spellEnd"/>
+      <w:proofErr w:type="gramEnd"/>
+      <w:r>
+        <w:rPr>
+          <w:i/>
+          <w:iCs/>
+        </w:rPr>
+        <w:t>’, cette attribut nous permettra de faire une relation d’appartenance avec l’attribut ‘</w:t>
+      </w:r>
+      <w:proofErr w:type="spellStart"/>
+      <w:r>
+        <w:rPr>
+          <w:i/>
+          <w:iCs/>
+        </w:rPr>
+        <w:t>self.macgyver</w:t>
+      </w:r>
+      <w:proofErr w:type="spellEnd"/>
+      <w:r>
+        <w:rPr>
+          <w:i/>
+          <w:iCs/>
+        </w:rPr>
+        <w:t xml:space="preserve">’, qui </w:t>
+      </w:r>
+      <w:r>
+        <w:rPr>
+          <w:i/>
+          <w:iCs/>
+        </w:rPr>
+        <w:lastRenderedPageBreak/>
+        <w:t xml:space="preserve">au final, deviendra </w:t>
+      </w:r>
+      <w:proofErr w:type="spellStart"/>
+      <w:r>
+        <w:rPr>
+          <w:i/>
+          <w:iCs/>
+        </w:rPr>
+        <w:t>self.macgyv</w:t>
+      </w:r>
+      <w:r>
+        <w:rPr>
+          <w:i/>
+          <w:iCs/>
+        </w:rPr>
+        <w:t>e</w:t>
+      </w:r>
+      <w:r>
+        <w:rPr>
+          <w:i/>
+          <w:iCs/>
+        </w:rPr>
+        <w:t>r</w:t>
+      </w:r>
+      <w:r>
+        <w:rPr>
+          <w:i/>
+          <w:iCs/>
+        </w:rPr>
+        <w:t>.coordinnates</w:t>
+      </w:r>
+      <w:proofErr w:type="spellEnd"/>
+      <w:r>
+        <w:rPr>
+          <w:i/>
+          <w:iCs/>
+        </w:rPr>
+        <w:t>. Cette</w:t>
+      </w:r>
+      <w:r>
+        <w:rPr>
+          <w:i/>
+          <w:iCs/>
+        </w:rPr>
+        <w:t xml:space="preserve"> de relation d’appartenance gère les coordonnées (</w:t>
+      </w:r>
+      <w:proofErr w:type="spellStart"/>
+      <w:proofErr w:type="gramStart"/>
+      <w:r>
+        <w:rPr>
+          <w:i/>
+          <w:iCs/>
+        </w:rPr>
+        <w:t>x,y</w:t>
+      </w:r>
+      <w:proofErr w:type="spellEnd"/>
+      <w:proofErr w:type="gramEnd"/>
+      <w:r>
+        <w:rPr>
+          <w:i/>
+          <w:iCs/>
+        </w:rPr>
+        <w:t xml:space="preserve">) de </w:t>
+      </w:r>
+      <w:proofErr w:type="spellStart"/>
+      <w:r>
+        <w:rPr>
+          <w:i/>
+          <w:iCs/>
+        </w:rPr>
+        <w:t>macgyver</w:t>
+      </w:r>
+      <w:proofErr w:type="spellEnd"/>
+      <w:r>
+        <w:rPr>
+          <w:i/>
+          <w:iCs/>
+        </w:rPr>
+        <w:t xml:space="preserve"> depuis le fichier labyrinthe.py.</w:t>
+      </w:r>
+    </w:p>
+    <w:p>
+      <w:pPr>
+        <w:spacing w:after="0"/>
+        <w:rPr>
+          <w:i/>
+          <w:iCs/>
+        </w:rPr>
+      </w:pPr>
+    </w:p>
+    <w:p>
+      <w:pPr>
+        <w:spacing w:after="0"/>
+      </w:pPr>
+      <w:r>
+        <w:rPr>
+          <w:i/>
+          <w:iCs/>
+        </w:rPr>
+        <w:t>-</w:t>
+      </w:r>
+      <w:r>
+        <w:rPr>
+          <w:i/>
+          <w:iCs/>
+        </w:rPr>
+        <w:t xml:space="preserve"> class </w:t>
+      </w:r>
+      <w:proofErr w:type="spellStart"/>
+      <w:r>
+        <w:rPr>
+          <w:i/>
+          <w:iCs/>
+        </w:rPr>
+        <w:t>InterMaze</w:t>
+      </w:r>
+      <w:proofErr w:type="spellEnd"/>
+      <w:r>
+        <w:rPr>
+          <w:i/>
+          <w:iCs/>
+        </w:rPr>
+        <w:t xml:space="preserve"> = Cette class appartient </w:t>
+      </w:r>
+      <w:r>
+        <w:rPr>
+          <w:i/>
+          <w:iCs/>
+        </w:rPr>
+        <w:t>au fichier interface.py, elle a en elle différents attributs, variable</w:t>
+      </w:r>
+      <w:r>
+        <w:rPr>
+          <w:i/>
+          <w:iCs/>
+        </w:rPr>
+        <w:t>s</w:t>
+      </w:r>
+      <w:r>
+        <w:rPr>
+          <w:i/>
+          <w:iCs/>
+        </w:rPr>
+        <w:t>, fonction</w:t>
+      </w:r>
+      <w:r>
+        <w:rPr>
+          <w:i/>
+          <w:iCs/>
+        </w:rPr>
+        <w:t>s</w:t>
+      </w:r>
+      <w:r>
+        <w:rPr>
+          <w:i/>
+          <w:iCs/>
+        </w:rPr>
+        <w:t xml:space="preserve"> </w:t>
+      </w:r>
+      <w:proofErr w:type="spellStart"/>
+      <w:r>
+        <w:rPr>
+          <w:i/>
+          <w:iCs/>
+        </w:rPr>
         <w:t>pygame</w:t>
       </w:r>
       <w:proofErr w:type="spellEnd"/>
       <w:r>
-        <w:t xml:space="preserve"> = Consiste à importer toute la bibliothèque </w:t>
-      </w:r>
-      <w:proofErr w:type="spellStart"/>
-      <w:r>
+        <w:rPr>
+          <w:i/>
+          <w:iCs/>
+        </w:rPr>
+        <w:t xml:space="preserve"> pour gérer les affichages, les déplacements </w:t>
+      </w:r>
+      <w:proofErr w:type="spellStart"/>
+      <w:r>
+        <w:rPr>
+          <w:i/>
+          <w:iCs/>
+        </w:rPr>
+        <w:t>etc</w:t>
+      </w:r>
+      <w:proofErr w:type="spellEnd"/>
+      <w:r>
+        <w:rPr>
+          <w:i/>
+          <w:iCs/>
+        </w:rPr>
+        <w:t xml:space="preserve"> …</w:t>
+      </w:r>
+    </w:p>
+    <w:p>
+      <w:pPr>
+        <w:spacing w:after="0"/>
+      </w:pPr>
+    </w:p>
+    <w:p>
+      <w:pPr>
+        <w:spacing w:after="0"/>
+        <w:rPr>
+          <w:u w:val="single"/>
+        </w:rPr>
+      </w:pPr>
+      <w:r>
+        <w:rPr>
+          <w:color w:val="5B9BD5" w:themeColor="accent1"/>
+          <w:u w:val="single"/>
+          <w14:shadow w14:blurRad="38100" w14:dist="25400" w14:dir="5400000" w14:sx="100000" w14:sy="100000" w14:kx="0" w14:ky="0" w14:algn="ctr">
+            <w14:srgbClr w14:val="6E747A">
+              <w14:alpha w14:val="57000"/>
+            </w14:srgbClr>
+          </w14:shadow>
+          <w14:textOutline w14:w="0" w14:cap="flat" w14:cmpd="sng" w14:algn="ctr">
+            <w14:noFill/>
+            <w14:prstDash w14:val="solid"/>
+            <w14:round/>
+          </w14:textOutline>
+        </w:rPr>
+        <w:t>Les différentes fonctions de ma class Maze :</w:t>
+      </w:r>
+    </w:p>
+    <w:p>
+      <w:pPr>
+        <w:spacing w:after="0"/>
+      </w:pPr>
+    </w:p>
+    <w:p>
+      <w:pPr>
+        <w:spacing w:after="0"/>
+        <w:rPr>
+          <w:i/>
+          <w:iCs/>
+        </w:rPr>
+      </w:pPr>
+      <w:proofErr w:type="gramStart"/>
+      <w:r>
+        <w:rPr>
+          <w:i/>
+          <w:iCs/>
+        </w:rPr>
+        <w:t>a .</w:t>
+      </w:r>
+      <w:proofErr w:type="gramEnd"/>
+      <w:r>
+        <w:rPr>
+          <w:i/>
+          <w:iCs/>
+        </w:rPr>
+        <w:t xml:space="preserve"> </w:t>
+      </w:r>
+      <w:proofErr w:type="spellStart"/>
+      <w:proofErr w:type="gramStart"/>
+      <w:r>
+        <w:rPr>
+          <w:i/>
+          <w:iCs/>
+        </w:rPr>
+        <w:t>def</w:t>
+      </w:r>
+      <w:proofErr w:type="spellEnd"/>
+      <w:proofErr w:type="gramEnd"/>
+      <w:r>
+        <w:rPr>
+          <w:i/>
+          <w:iCs/>
+        </w:rPr>
+        <w:t xml:space="preserve"> </w:t>
+      </w:r>
+      <w:proofErr w:type="spellStart"/>
+      <w:r>
+        <w:rPr>
+          <w:i/>
+          <w:iCs/>
+        </w:rPr>
+        <w:t>parse_file</w:t>
+      </w:r>
+      <w:proofErr w:type="spellEnd"/>
+      <w:r>
+        <w:rPr>
+          <w:i/>
+          <w:iCs/>
+        </w:rPr>
+        <w:t xml:space="preserve"> = Cette fonction que j’ai </w:t>
+      </w:r>
+      <w:proofErr w:type="spellStart"/>
+      <w:r>
+        <w:rPr>
+          <w:i/>
+          <w:iCs/>
+        </w:rPr>
+        <w:t>créer</w:t>
+      </w:r>
+      <w:proofErr w:type="spellEnd"/>
+      <w:r>
+        <w:rPr>
+          <w:i/>
+          <w:iCs/>
+        </w:rPr>
+        <w:t xml:space="preserve"> est une grille fictive avec les coordonnées x et y que j’ai </w:t>
+      </w:r>
+      <w:proofErr w:type="spellStart"/>
+      <w:r>
+        <w:rPr>
+          <w:i/>
+          <w:iCs/>
+        </w:rPr>
+        <w:t>nommer</w:t>
+      </w:r>
+      <w:proofErr w:type="spellEnd"/>
+      <w:r>
+        <w:rPr>
+          <w:i/>
+          <w:iCs/>
+        </w:rPr>
+        <w:t xml:space="preserve"> </w:t>
+      </w:r>
+      <w:proofErr w:type="spellStart"/>
+      <w:r>
+        <w:rPr>
+          <w:i/>
+          <w:iCs/>
+        </w:rPr>
+        <w:t>case_x</w:t>
+      </w:r>
+      <w:proofErr w:type="spellEnd"/>
+      <w:r>
+        <w:rPr>
+          <w:i/>
+          <w:iCs/>
+        </w:rPr>
+        <w:t xml:space="preserve"> et </w:t>
+      </w:r>
+      <w:proofErr w:type="spellStart"/>
+      <w:r>
+        <w:rPr>
+          <w:i/>
+          <w:iCs/>
+        </w:rPr>
+        <w:t>case_y</w:t>
+      </w:r>
+      <w:proofErr w:type="spellEnd"/>
+      <w:r>
+        <w:rPr>
+          <w:i/>
+          <w:iCs/>
+        </w:rPr>
+        <w:t xml:space="preserve">. Cette fonction me permet de gérer </w:t>
+      </w:r>
+      <w:proofErr w:type="gramStart"/>
+      <w:r>
+        <w:rPr>
+          <w:i/>
+          <w:iCs/>
+        </w:rPr>
+        <w:t>les différents coordonnées</w:t>
+      </w:r>
+      <w:proofErr w:type="gramEnd"/>
+      <w:r>
+        <w:rPr>
+          <w:i/>
+          <w:iCs/>
+        </w:rPr>
+        <w:t xml:space="preserve"> de </w:t>
+      </w:r>
+      <w:proofErr w:type="spellStart"/>
+      <w:r>
+        <w:rPr>
+          <w:i/>
+          <w:iCs/>
+        </w:rPr>
+        <w:t>Macgyver</w:t>
+      </w:r>
+      <w:proofErr w:type="spellEnd"/>
+      <w:r>
+        <w:rPr>
+          <w:i/>
+          <w:iCs/>
+        </w:rPr>
+        <w:t xml:space="preserve">, du </w:t>
+      </w:r>
+      <w:proofErr w:type="spellStart"/>
+      <w:r>
+        <w:rPr>
+          <w:i/>
+          <w:iCs/>
+        </w:rPr>
+        <w:t>guardien</w:t>
+      </w:r>
+      <w:proofErr w:type="spellEnd"/>
+      <w:r>
+        <w:rPr>
+          <w:i/>
+          <w:iCs/>
+        </w:rPr>
+        <w:t>, mur, chemins</w:t>
+      </w:r>
+      <w:r>
+        <w:rPr>
+          <w:i/>
+          <w:iCs/>
+        </w:rPr>
+        <w:t xml:space="preserve"> et des objets.</w:t>
+      </w:r>
+    </w:p>
+    <w:p>
+      <w:pPr>
+        <w:spacing w:after="0"/>
+        <w:rPr>
+          <w:i/>
+          <w:iCs/>
+        </w:rPr>
+      </w:pPr>
+    </w:p>
+    <w:p>
+      <w:pPr>
+        <w:spacing w:after="0"/>
+        <w:rPr>
+          <w:i/>
+          <w:iCs/>
+        </w:rPr>
+      </w:pPr>
+      <w:proofErr w:type="gramStart"/>
+      <w:r>
+        <w:rPr>
+          <w:i/>
+          <w:iCs/>
+        </w:rPr>
+        <w:t>b .</w:t>
+      </w:r>
+      <w:proofErr w:type="gramEnd"/>
+      <w:r>
+        <w:rPr>
+          <w:i/>
+          <w:iCs/>
+        </w:rPr>
+        <w:t xml:space="preserve"> </w:t>
+      </w:r>
+      <w:proofErr w:type="spellStart"/>
+      <w:proofErr w:type="gramStart"/>
+      <w:r>
+        <w:rPr>
+          <w:i/>
+          <w:iCs/>
+        </w:rPr>
+        <w:t>def</w:t>
+      </w:r>
+      <w:proofErr w:type="spellEnd"/>
+      <w:proofErr w:type="gramEnd"/>
+      <w:r>
+        <w:rPr>
+          <w:i/>
+          <w:iCs/>
+        </w:rPr>
+        <w:t xml:space="preserve"> </w:t>
+      </w:r>
+      <w:proofErr w:type="spellStart"/>
+      <w:r>
+        <w:rPr>
+          <w:i/>
+          <w:iCs/>
+        </w:rPr>
+        <w:t>get_keys</w:t>
+      </w:r>
+      <w:proofErr w:type="spellEnd"/>
+      <w:r>
+        <w:rPr>
+          <w:i/>
+          <w:iCs/>
+        </w:rPr>
+        <w:t xml:space="preserve"> = Elle me permet de récupérer les coordonnées de tous les chemins contenus dans le dictionnaire. </w:t>
+      </w:r>
+    </w:p>
+    <w:p>
+      <w:pPr>
+        <w:spacing w:after="0"/>
+        <w:rPr>
+          <w:i/>
+          <w:iCs/>
+        </w:rPr>
+      </w:pPr>
+    </w:p>
+    <w:p>
+      <w:pPr>
+        <w:spacing w:after="0"/>
+        <w:rPr>
+          <w:i/>
+          <w:iCs/>
+        </w:rPr>
+      </w:pPr>
+      <w:proofErr w:type="gramStart"/>
+      <w:r>
+        <w:rPr>
+          <w:i/>
+          <w:iCs/>
+        </w:rPr>
+        <w:t>c .</w:t>
+      </w:r>
+      <w:proofErr w:type="gramEnd"/>
+      <w:r>
+        <w:rPr>
+          <w:i/>
+          <w:iCs/>
+        </w:rPr>
+        <w:t xml:space="preserve"> </w:t>
+      </w:r>
+      <w:proofErr w:type="spellStart"/>
+      <w:proofErr w:type="gramStart"/>
+      <w:r>
+        <w:rPr>
+          <w:i/>
+          <w:iCs/>
+        </w:rPr>
+        <w:t>def</w:t>
+      </w:r>
+      <w:proofErr w:type="spellEnd"/>
+      <w:proofErr w:type="gramEnd"/>
+      <w:r>
+        <w:rPr>
+          <w:i/>
+          <w:iCs/>
+        </w:rPr>
+        <w:t xml:space="preserve"> </w:t>
+      </w:r>
+      <w:proofErr w:type="spellStart"/>
+      <w:r>
+        <w:rPr>
+          <w:i/>
+          <w:iCs/>
+        </w:rPr>
+        <w:t>random_coordinates</w:t>
+      </w:r>
+      <w:proofErr w:type="spellEnd"/>
+      <w:r>
+        <w:rPr>
+          <w:i/>
+          <w:iCs/>
+        </w:rPr>
+        <w:t xml:space="preserve"> = La fonction </w:t>
+      </w:r>
+      <w:proofErr w:type="spellStart"/>
+      <w:r>
+        <w:rPr>
+          <w:i/>
+          <w:iCs/>
+        </w:rPr>
+        <w:t>random_coordinates</w:t>
+      </w:r>
+      <w:proofErr w:type="spellEnd"/>
+      <w:r>
+        <w:rPr>
+          <w:i/>
+          <w:iCs/>
+        </w:rPr>
+        <w:t xml:space="preserve"> sert à choisir </w:t>
+      </w:r>
+      <w:proofErr w:type="spellStart"/>
+      <w:r>
+        <w:rPr>
+          <w:i/>
+          <w:iCs/>
+        </w:rPr>
+        <w:t>aléatoirements</w:t>
+      </w:r>
+      <w:proofErr w:type="spellEnd"/>
+      <w:r>
+        <w:rPr>
+          <w:i/>
+          <w:iCs/>
+        </w:rPr>
+        <w:t xml:space="preserve"> 3 coordonnées de chemins qui nous permettrons plus-tard de déplacer les objets aléatoirement dans le labyrinthe. </w:t>
+      </w:r>
+    </w:p>
+    <w:p>
+      <w:pPr>
+        <w:spacing w:after="0"/>
+        <w:rPr>
+          <w:i/>
+          <w:iCs/>
+        </w:rPr>
+      </w:pPr>
+    </w:p>
+    <w:p>
+      <w:pPr>
+        <w:spacing w:after="0"/>
+        <w:rPr>
+          <w:i/>
+          <w:iCs/>
+        </w:rPr>
+      </w:pPr>
+      <w:proofErr w:type="gramStart"/>
+      <w:r>
+        <w:rPr>
+          <w:i/>
+          <w:iCs/>
+        </w:rPr>
+        <w:t>d .</w:t>
+      </w:r>
+      <w:proofErr w:type="gramEnd"/>
+      <w:r>
+        <w:rPr>
+          <w:i/>
+          <w:iCs/>
+        </w:rPr>
+        <w:t xml:space="preserve"> </w:t>
+      </w:r>
+      <w:proofErr w:type="spellStart"/>
+      <w:proofErr w:type="gramStart"/>
+      <w:r>
+        <w:rPr>
+          <w:i/>
+          <w:iCs/>
+        </w:rPr>
+        <w:t>def</w:t>
+      </w:r>
+      <w:proofErr w:type="spellEnd"/>
+      <w:proofErr w:type="gramEnd"/>
+      <w:r>
+        <w:rPr>
+          <w:i/>
+          <w:iCs/>
+        </w:rPr>
+        <w:t xml:space="preserve"> </w:t>
+      </w:r>
+      <w:proofErr w:type="spellStart"/>
+      <w:r>
+        <w:rPr>
+          <w:i/>
+          <w:iCs/>
+        </w:rPr>
+        <w:t>get_items</w:t>
+      </w:r>
+      <w:proofErr w:type="spellEnd"/>
+      <w:r>
+        <w:rPr>
+          <w:i/>
+          <w:iCs/>
+        </w:rPr>
+        <w:t xml:space="preserve"> = Cette fonction récupère la fonction </w:t>
+      </w:r>
+      <w:proofErr w:type="spellStart"/>
+      <w:r>
+        <w:rPr>
+          <w:i/>
+          <w:iCs/>
+        </w:rPr>
+        <w:t>random_coordinates</w:t>
+      </w:r>
+      <w:proofErr w:type="spellEnd"/>
+      <w:r>
+        <w:rPr>
+          <w:i/>
+          <w:iCs/>
+        </w:rPr>
+        <w:t>, pour renom</w:t>
+      </w:r>
+      <w:r>
+        <w:rPr>
+          <w:i/>
+          <w:iCs/>
+        </w:rPr>
+        <w:t>m</w:t>
+      </w:r>
+      <w:r>
+        <w:rPr>
+          <w:i/>
+          <w:iCs/>
+        </w:rPr>
+        <w:t>er les 3 coordonnées des chemins en objet, c’est-à-dire : que les clés des trois coordonnées</w:t>
+      </w:r>
+      <w:r>
+        <w:rPr>
+          <w:i/>
+          <w:iCs/>
+        </w:rPr>
+        <w:t xml:space="preserve"> qui</w:t>
+      </w:r>
+      <w:r>
+        <w:rPr>
+          <w:i/>
+          <w:iCs/>
+        </w:rPr>
+        <w:t xml:space="preserve"> sont nommer avec le caractère c, mais dans la fonction </w:t>
+      </w:r>
+      <w:proofErr w:type="spellStart"/>
+      <w:r>
+        <w:rPr>
+          <w:i/>
+          <w:iCs/>
+        </w:rPr>
+        <w:t>get_items</w:t>
+      </w:r>
+      <w:proofErr w:type="spellEnd"/>
+      <w:r>
+        <w:rPr>
+          <w:i/>
+          <w:iCs/>
+        </w:rPr>
+        <w:t xml:space="preserve"> ses 3 coor</w:t>
+      </w:r>
+      <w:r>
+        <w:rPr>
+          <w:i/>
+          <w:iCs/>
+        </w:rPr>
+        <w:t>données s’appelleront t, s, e qui représenteront les 3 objets.</w:t>
+      </w:r>
+      <w:r>
+        <w:rPr>
+          <w:i/>
+          <w:iCs/>
+        </w:rPr>
+        <w:t xml:space="preserve"> </w:t>
+      </w:r>
+    </w:p>
+    <w:p>
+      <w:pPr>
+        <w:spacing w:after="0"/>
+        <w:rPr>
+          <w:i/>
+          <w:iCs/>
+        </w:rPr>
+      </w:pPr>
+    </w:p>
+    <w:p>
+      <w:pPr>
+        <w:spacing w:after="0"/>
+        <w:rPr>
+          <w:i/>
+          <w:iCs/>
+        </w:rPr>
+      </w:pPr>
+      <w:proofErr w:type="gramStart"/>
+      <w:r>
+        <w:rPr>
+          <w:i/>
+          <w:iCs/>
+        </w:rPr>
+        <w:t>e .</w:t>
+      </w:r>
+      <w:proofErr w:type="gramEnd"/>
+      <w:r>
+        <w:rPr>
+          <w:i/>
+          <w:iCs/>
+        </w:rPr>
+        <w:t xml:space="preserve"> </w:t>
+      </w:r>
+      <w:proofErr w:type="spellStart"/>
+      <w:proofErr w:type="gramStart"/>
+      <w:r>
+        <w:rPr>
+          <w:i/>
+          <w:iCs/>
+        </w:rPr>
+        <w:t>def</w:t>
+      </w:r>
+      <w:proofErr w:type="spellEnd"/>
+      <w:proofErr w:type="gramEnd"/>
+      <w:r>
+        <w:rPr>
+          <w:i/>
+          <w:iCs/>
+        </w:rPr>
+        <w:t xml:space="preserve"> </w:t>
+      </w:r>
+      <w:proofErr w:type="spellStart"/>
+      <w:r>
+        <w:rPr>
+          <w:i/>
+          <w:iCs/>
+        </w:rPr>
+        <w:t>bottom</w:t>
+      </w:r>
+      <w:proofErr w:type="spellEnd"/>
+      <w:r>
+        <w:rPr>
+          <w:i/>
+          <w:iCs/>
+        </w:rPr>
+        <w:t xml:space="preserve">, </w:t>
+      </w:r>
+      <w:proofErr w:type="spellStart"/>
+      <w:r>
+        <w:rPr>
+          <w:i/>
+          <w:iCs/>
+        </w:rPr>
+        <w:t>def</w:t>
+      </w:r>
+      <w:proofErr w:type="spellEnd"/>
+      <w:r>
+        <w:rPr>
+          <w:i/>
+          <w:iCs/>
+        </w:rPr>
+        <w:t xml:space="preserve"> top, </w:t>
+      </w:r>
+      <w:proofErr w:type="spellStart"/>
+      <w:r>
+        <w:rPr>
+          <w:i/>
+          <w:iCs/>
+        </w:rPr>
+        <w:t>def</w:t>
+      </w:r>
+      <w:proofErr w:type="spellEnd"/>
+      <w:r>
+        <w:rPr>
+          <w:i/>
+          <w:iCs/>
+        </w:rPr>
+        <w:t xml:space="preserve"> </w:t>
+      </w:r>
+      <w:proofErr w:type="spellStart"/>
+      <w:r>
+        <w:rPr>
+          <w:i/>
+          <w:iCs/>
+        </w:rPr>
+        <w:t>left</w:t>
+      </w:r>
+      <w:proofErr w:type="spellEnd"/>
+      <w:r>
+        <w:rPr>
+          <w:i/>
+          <w:iCs/>
+        </w:rPr>
+        <w:t xml:space="preserve">, </w:t>
+      </w:r>
+      <w:proofErr w:type="spellStart"/>
+      <w:r>
+        <w:rPr>
+          <w:i/>
+          <w:iCs/>
+        </w:rPr>
+        <w:t>def</w:t>
+      </w:r>
+      <w:proofErr w:type="spellEnd"/>
+      <w:r>
+        <w:rPr>
+          <w:i/>
+          <w:iCs/>
+        </w:rPr>
+        <w:t xml:space="preserve"> right = Ses différentes fonctions me permettent de gérer les déplacements de </w:t>
+      </w:r>
+      <w:proofErr w:type="spellStart"/>
+      <w:r>
+        <w:rPr>
+          <w:i/>
+          <w:iCs/>
+        </w:rPr>
+        <w:t>Macgyver</w:t>
+      </w:r>
+      <w:proofErr w:type="spellEnd"/>
+      <w:r>
+        <w:rPr>
+          <w:i/>
+          <w:iCs/>
+        </w:rPr>
+        <w:t xml:space="preserve">. </w:t>
+      </w:r>
+    </w:p>
+    <w:p>
+      <w:pPr>
+        <w:spacing w:after="0"/>
+        <w:rPr>
+          <w:i/>
+          <w:iCs/>
+        </w:rPr>
+      </w:pPr>
+    </w:p>
+    <w:p>
+      <w:pPr>
+        <w:spacing w:after="0"/>
+        <w:rPr>
+          <w:i/>
+          <w:iCs/>
+        </w:rPr>
+      </w:pPr>
+      <w:proofErr w:type="gramStart"/>
+      <w:r>
+        <w:rPr>
+          <w:i/>
+          <w:iCs/>
+        </w:rPr>
+        <w:t>f .</w:t>
+      </w:r>
+      <w:proofErr w:type="gramEnd"/>
+      <w:r>
+        <w:rPr>
+          <w:i/>
+          <w:iCs/>
+        </w:rPr>
+        <w:t xml:space="preserve"> </w:t>
+      </w:r>
+      <w:proofErr w:type="spellStart"/>
+      <w:proofErr w:type="gramStart"/>
+      <w:r>
+        <w:rPr>
+          <w:i/>
+          <w:iCs/>
+        </w:rPr>
+        <w:t>def</w:t>
+      </w:r>
+      <w:proofErr w:type="spellEnd"/>
+      <w:proofErr w:type="gramEnd"/>
+      <w:r>
+        <w:rPr>
+          <w:i/>
+          <w:iCs/>
+        </w:rPr>
+        <w:t xml:space="preserve"> </w:t>
+      </w:r>
+      <w:proofErr w:type="spellStart"/>
+      <w:r>
+        <w:rPr>
+          <w:i/>
+          <w:iCs/>
+        </w:rPr>
+        <w:t>check_move</w:t>
+      </w:r>
+      <w:proofErr w:type="spellEnd"/>
+      <w:r>
+        <w:rPr>
+          <w:i/>
+          <w:iCs/>
+        </w:rPr>
+        <w:t xml:space="preserve"> = Cette fonction est comme un feu tric</w:t>
+      </w:r>
+      <w:r>
+        <w:rPr>
+          <w:i/>
+          <w:iCs/>
+        </w:rPr>
+        <w:t xml:space="preserve">olore, elle nous indique si on </w:t>
+      </w:r>
+      <w:r>
+        <w:rPr>
+          <w:i/>
+          <w:iCs/>
+        </w:rPr>
+        <w:t>peut avancer, s’</w:t>
+      </w:r>
+      <w:proofErr w:type="spellStart"/>
+      <w:r>
+        <w:rPr>
+          <w:i/>
+          <w:iCs/>
+        </w:rPr>
+        <w:t>arret</w:t>
+      </w:r>
+      <w:r>
+        <w:rPr>
+          <w:i/>
+          <w:iCs/>
+        </w:rPr>
+        <w:t>er</w:t>
+      </w:r>
+      <w:proofErr w:type="spellEnd"/>
+      <w:r>
+        <w:rPr>
+          <w:i/>
+          <w:iCs/>
+        </w:rPr>
+        <w:t>, ramasser les objets et vérifie les</w:t>
+      </w:r>
+      <w:r>
+        <w:rPr>
+          <w:i/>
+          <w:iCs/>
+        </w:rPr>
+        <w:t xml:space="preserve"> collisions.</w:t>
+      </w:r>
+      <w:r>
+        <w:rPr>
+          <w:i/>
+          <w:iCs/>
+        </w:rPr>
+        <w:t xml:space="preserve"> </w:t>
+      </w:r>
+      <w:r>
+        <w:rPr>
+          <w:i/>
+          <w:iCs/>
+        </w:rPr>
+        <w:t xml:space="preserve"> </w:t>
+      </w:r>
+    </w:p>
+    <w:p>
+      <w:pPr>
+        <w:spacing w:after="0"/>
+        <w:rPr>
+          <w:i/>
+          <w:iCs/>
+        </w:rPr>
+      </w:pPr>
+    </w:p>
+    <w:p>
+      <w:pPr>
+        <w:spacing w:after="0"/>
+        <w:rPr>
+          <w:i/>
+          <w:iCs/>
+        </w:rPr>
+      </w:pPr>
+      <w:proofErr w:type="gramStart"/>
+      <w:r>
+        <w:rPr>
+          <w:i/>
+          <w:iCs/>
+        </w:rPr>
+        <w:t>g .</w:t>
+      </w:r>
+      <w:proofErr w:type="gramEnd"/>
+      <w:r>
+        <w:rPr>
+          <w:i/>
+          <w:iCs/>
+        </w:rPr>
+        <w:t xml:space="preserve"> </w:t>
+      </w:r>
+      <w:proofErr w:type="spellStart"/>
+      <w:r>
+        <w:rPr>
+          <w:i/>
+          <w:iCs/>
+        </w:rPr>
+        <w:t>def</w:t>
+      </w:r>
+      <w:proofErr w:type="spellEnd"/>
+      <w:r>
+        <w:rPr>
+          <w:i/>
+          <w:iCs/>
+        </w:rPr>
+        <w:t xml:space="preserve"> </w:t>
+      </w:r>
+      <w:proofErr w:type="spellStart"/>
+      <w:r>
+        <w:rPr>
+          <w:i/>
+          <w:iCs/>
+        </w:rPr>
+        <w:t>parse_laby</w:t>
+      </w:r>
+      <w:proofErr w:type="spellEnd"/>
+      <w:r>
+        <w:rPr>
+          <w:i/>
+          <w:iCs/>
+        </w:rPr>
+        <w:t xml:space="preserve"> = Grâce à la fonction d’origi</w:t>
+      </w:r>
+      <w:r>
+        <w:rPr>
+          <w:i/>
+          <w:iCs/>
+        </w:rPr>
+        <w:t xml:space="preserve">ne qui est </w:t>
+      </w:r>
+      <w:proofErr w:type="spellStart"/>
+      <w:r>
+        <w:rPr>
+          <w:i/>
+          <w:iCs/>
+        </w:rPr>
+        <w:t>self.labyrinthe</w:t>
+      </w:r>
+      <w:proofErr w:type="spellEnd"/>
+      <w:r>
+        <w:rPr>
+          <w:i/>
+          <w:iCs/>
+        </w:rPr>
+        <w:t xml:space="preserve"> qui a</w:t>
+      </w:r>
+      <w:r>
+        <w:rPr>
+          <w:i/>
+          <w:iCs/>
+        </w:rPr>
+        <w:t xml:space="preserve"> été initialisé dans la méthode </w:t>
+      </w:r>
+      <w:proofErr w:type="spellStart"/>
+      <w:r>
+        <w:rPr>
+          <w:i/>
+          <w:iCs/>
+        </w:rPr>
+        <w:t>def</w:t>
+      </w:r>
+      <w:proofErr w:type="spellEnd"/>
+      <w:r>
+        <w:rPr>
+          <w:i/>
+          <w:iCs/>
+        </w:rPr>
+        <w:t xml:space="preserve"> __</w:t>
+      </w:r>
+      <w:proofErr w:type="spellStart"/>
+      <w:r>
+        <w:rPr>
+          <w:i/>
+          <w:iCs/>
+        </w:rPr>
+        <w:t>init</w:t>
+      </w:r>
+      <w:proofErr w:type="spellEnd"/>
+      <w:r>
+        <w:rPr>
+          <w:i/>
+          <w:iCs/>
+        </w:rPr>
+        <w:t xml:space="preserve">__ , la fonction </w:t>
+      </w:r>
+      <w:proofErr w:type="spellStart"/>
+      <w:r>
+        <w:rPr>
+          <w:i/>
+          <w:iCs/>
+        </w:rPr>
+        <w:t>parse_laby</w:t>
+      </w:r>
+      <w:proofErr w:type="spellEnd"/>
+      <w:r>
+        <w:rPr>
+          <w:i/>
+          <w:iCs/>
+        </w:rPr>
+        <w:t xml:space="preserve"> dessine un labyrinthe en mode console</w:t>
+      </w:r>
+      <w:r>
+        <w:rPr>
+          <w:i/>
+          <w:iCs/>
+        </w:rPr>
+        <w:t>, en parcourant le dictionnaire à l’aide de la boucle for, ensuite avec le (if value == (ex : ‘c’</w:t>
+      </w:r>
+      <w:r>
+        <w:rPr>
+          <w:i/>
+          <w:iCs/>
+        </w:rPr>
+        <w:t xml:space="preserve"> or ‘d’ or ‘s’ or ‘t’ or ‘e’ or ‘m’ , qui sont les différents </w:t>
+      </w:r>
+      <w:r>
+        <w:rPr>
+          <w:i/>
+          <w:iCs/>
+        </w:rPr>
+        <w:t>)</w:t>
+      </w:r>
+      <w:r>
+        <w:rPr>
+          <w:i/>
+          <w:iCs/>
+        </w:rPr>
+        <w:t>, en suite j</w:t>
+      </w:r>
+      <w:r>
+        <w:rPr>
+          <w:i/>
+          <w:iCs/>
+        </w:rPr>
+        <w:t>uste en bas de la condition, on</w:t>
+      </w:r>
+      <w:r>
+        <w:rPr>
+          <w:i/>
+          <w:iCs/>
+        </w:rPr>
+        <w:t xml:space="preserve"> </w:t>
+      </w:r>
+      <w:r>
+        <w:rPr>
+          <w:i/>
+          <w:iCs/>
+        </w:rPr>
+        <w:t>change la valeur du caractè</w:t>
+      </w:r>
+      <w:r>
+        <w:rPr>
+          <w:i/>
+          <w:iCs/>
+        </w:rPr>
+        <w:t>r</w:t>
+      </w:r>
+      <w:r>
+        <w:rPr>
+          <w:i/>
+          <w:iCs/>
+        </w:rPr>
+        <w:t>e</w:t>
+      </w:r>
+      <w:r>
+        <w:rPr>
+          <w:i/>
+          <w:iCs/>
+        </w:rPr>
+        <w:t xml:space="preserve">, ex : comme ceci : value = </w:t>
+      </w:r>
+      <w:proofErr w:type="spellStart"/>
+      <w:r>
+        <w:rPr>
+          <w:i/>
+          <w:iCs/>
+        </w:rPr>
+        <w:t>caracter</w:t>
+      </w:r>
+      <w:proofErr w:type="spellEnd"/>
+      <w:r>
+        <w:rPr>
+          <w:i/>
+          <w:iCs/>
+        </w:rPr>
+        <w:t xml:space="preserve"> ou ont créer une variable qui</w:t>
+      </w:r>
+      <w:r>
+        <w:rPr>
+          <w:i/>
+          <w:iCs/>
+        </w:rPr>
+        <w:t xml:space="preserve"> contient une chaine de caractère</w:t>
+      </w:r>
+      <w:r>
+        <w:rPr>
+          <w:i/>
+          <w:iCs/>
+        </w:rPr>
+        <w:t xml:space="preserve">, comme ça, line = </w:t>
+      </w:r>
+      <w:r>
+        <w:rPr>
+          <w:i/>
+          <w:iCs/>
+        </w:rPr>
+        <w:t>‘’ </w:t>
+      </w:r>
+      <w:r>
+        <w:rPr>
+          <w:i/>
+          <w:iCs/>
+        </w:rPr>
+        <w:t>‘’, et ensuite ju</w:t>
+      </w:r>
+      <w:r>
+        <w:rPr>
+          <w:i/>
+          <w:iCs/>
+        </w:rPr>
+        <w:t>ste en bas de n’importe qu’elle</w:t>
+      </w:r>
+      <w:r>
+        <w:rPr>
+          <w:i/>
+          <w:iCs/>
+        </w:rPr>
+        <w:t xml:space="preserve"> condition citer ci-dessus, ont ajoute</w:t>
+      </w:r>
+      <w:r>
+        <w:rPr>
+          <w:i/>
+          <w:iCs/>
+        </w:rPr>
+        <w:t>nt ceci : line = caractè</w:t>
+      </w:r>
+      <w:r>
+        <w:rPr>
+          <w:i/>
+          <w:iCs/>
+        </w:rPr>
+        <w:t>r</w:t>
+      </w:r>
+      <w:r>
+        <w:rPr>
+          <w:i/>
+          <w:iCs/>
+        </w:rPr>
+        <w:t>e</w:t>
+      </w:r>
+      <w:r>
+        <w:rPr>
+          <w:i/>
+          <w:iCs/>
+        </w:rPr>
+        <w:t>: )</w:t>
+      </w:r>
+      <w:r>
+        <w:rPr>
+          <w:i/>
+          <w:iCs/>
+        </w:rPr>
+        <w:t xml:space="preserve">. </w:t>
+      </w:r>
+    </w:p>
+    <w:p>
+      <w:pPr>
+        <w:spacing w:after="0"/>
+        <w:rPr>
+          <w:i/>
+          <w:iCs/>
+        </w:rPr>
+      </w:pPr>
+    </w:p>
+    <w:p>
+      <w:pPr>
+        <w:spacing w:after="0"/>
+        <w:rPr>
+          <w:i/>
+          <w:iCs/>
+        </w:rPr>
+      </w:pPr>
+      <w:proofErr w:type="gramStart"/>
+      <w:r>
+        <w:rPr>
+          <w:i/>
+          <w:iCs/>
+        </w:rPr>
+        <w:t>h .</w:t>
+      </w:r>
+      <w:proofErr w:type="gramEnd"/>
+      <w:r>
+        <w:rPr>
+          <w:i/>
+          <w:iCs/>
+        </w:rPr>
+        <w:t xml:space="preserve"> </w:t>
+      </w:r>
+      <w:proofErr w:type="spellStart"/>
+      <w:proofErr w:type="gramStart"/>
+      <w:r>
+        <w:rPr>
+          <w:i/>
+          <w:iCs/>
+        </w:rPr>
+        <w:t>def</w:t>
+      </w:r>
+      <w:proofErr w:type="spellEnd"/>
+      <w:proofErr w:type="gramEnd"/>
+      <w:r>
+        <w:rPr>
+          <w:i/>
+          <w:iCs/>
+        </w:rPr>
+        <w:t xml:space="preserve"> </w:t>
+      </w:r>
+      <w:proofErr w:type="spellStart"/>
+      <w:r>
+        <w:rPr>
+          <w:i/>
+          <w:iCs/>
+        </w:rPr>
+        <w:t>picture_maze</w:t>
+      </w:r>
+      <w:proofErr w:type="spellEnd"/>
+      <w:r>
+        <w:rPr>
+          <w:i/>
+          <w:iCs/>
+        </w:rPr>
+        <w:t xml:space="preserve"> = Elle dessine également le labyrint</w:t>
+      </w:r>
+      <w:r>
+        <w:rPr>
+          <w:i/>
+          <w:iCs/>
+        </w:rPr>
+        <w:t xml:space="preserve">he en mode </w:t>
+      </w:r>
+      <w:proofErr w:type="spellStart"/>
+      <w:r>
+        <w:rPr>
+          <w:i/>
+          <w:iCs/>
+        </w:rPr>
         <w:t>pygame</w:t>
       </w:r>
       <w:proofErr w:type="spellEnd"/>
       <w:r>
-        <w:t xml:space="preserve"> dans mon script</w:t>
-      </w:r>
-    </w:p>
-    <w:p>
-      <w:pPr>
-        <w:spacing w:after="0"/>
-      </w:pPr>
-      <w:r>
-        <w:t xml:space="preserve">&lt; </w:t>
-      </w:r>
-      <w:proofErr w:type="spellStart"/>
-      <w:proofErr w:type="gramStart"/>
-      <w:r>
-        <w:t>from</w:t>
-      </w:r>
-      <w:proofErr w:type="spellEnd"/>
-      <w:proofErr w:type="gramEnd"/>
-      <w:r>
-        <w:t xml:space="preserve"> </w:t>
-      </w:r>
-      <w:proofErr w:type="spellStart"/>
-      <w:r>
-        <w:t>macg</w:t>
-      </w:r>
-      <w:r>
-        <w:t>yver</w:t>
-      </w:r>
-      <w:proofErr w:type="spellEnd"/>
-      <w:r>
-        <w:t xml:space="preserve"> import </w:t>
-      </w:r>
-      <w:proofErr w:type="spellStart"/>
-      <w:r>
-        <w:t>Macgyver</w:t>
-      </w:r>
-      <w:proofErr w:type="spellEnd"/>
-      <w:r>
-        <w:t xml:space="preserve"> = Ce script</w:t>
-      </w:r>
-      <w:r>
-        <w:t xml:space="preserve"> contient la class </w:t>
-      </w:r>
-      <w:proofErr w:type="spellStart"/>
-      <w:r>
-        <w:t>Macgyver</w:t>
-      </w:r>
-      <w:proofErr w:type="spellEnd"/>
-      <w:r>
-        <w:t xml:space="preserve">, avec </w:t>
-      </w:r>
-      <w:r>
-        <w:t xml:space="preserve">l’attribut </w:t>
-      </w:r>
-      <w:proofErr w:type="spellStart"/>
-      <w:r>
-        <w:t>self.coordinates</w:t>
-      </w:r>
-      <w:proofErr w:type="spellEnd"/>
-      <w:r>
-        <w:t xml:space="preserve"> qui contient </w:t>
-      </w:r>
-      <w:r>
-        <w:t>les coordonnées (</w:t>
-      </w:r>
-      <w:proofErr w:type="spellStart"/>
-      <w:r>
-        <w:t>x,y</w:t>
-      </w:r>
-      <w:proofErr w:type="spellEnd"/>
-      <w:r>
-        <w:t xml:space="preserve">) de </w:t>
-      </w:r>
-      <w:proofErr w:type="spellStart"/>
-      <w:r>
-        <w:t>Macgyver</w:t>
-      </w:r>
-      <w:proofErr w:type="spellEnd"/>
-      <w:r>
-        <w:t>.</w:t>
-      </w:r>
-    </w:p>
-    <w:p>
-      <w:pPr>
-        <w:spacing w:after="0"/>
-      </w:pPr>
-      <w:r>
-        <w:t xml:space="preserve">&lt; </w:t>
-      </w:r>
-      <w:proofErr w:type="spellStart"/>
-      <w:proofErr w:type="gramStart"/>
-      <w:r>
-        <w:t>from</w:t>
-      </w:r>
-      <w:proofErr w:type="spellEnd"/>
-      <w:proofErr w:type="gramEnd"/>
-      <w:r>
-        <w:t xml:space="preserve"> constante import constante</w:t>
-      </w:r>
-      <w:r>
-        <w:t xml:space="preserve"> =</w:t>
-      </w:r>
-      <w:r>
-        <w:t xml:space="preserve"> Ce script </w:t>
-      </w:r>
-      <w:r>
-        <w:t>importe toutes les variables qui contiennent toutes les images des personnages, murs, objets du labyrinthe.</w:t>
-      </w:r>
-    </w:p>
-    <w:p>
-      <w:pPr>
-        <w:spacing w:after="0"/>
-      </w:pPr>
-      <w:r>
-        <w:t xml:space="preserve">&lt; </w:t>
-      </w:r>
-      <w:proofErr w:type="spellStart"/>
-      <w:proofErr w:type="gramStart"/>
-      <w:r>
-        <w:t>from</w:t>
-      </w:r>
-      <w:proofErr w:type="spellEnd"/>
-      <w:proofErr w:type="gramEnd"/>
-      <w:r>
-        <w:t xml:space="preserve"> labyrinthe import Maze = Ce script labyrinthe, contient une class que j’ai nommée : class Maze. </w:t>
-      </w:r>
-      <w:proofErr w:type="gramStart"/>
-      <w:r>
-        <w:t>class</w:t>
-      </w:r>
-      <w:proofErr w:type="gramEnd"/>
-      <w:r>
-        <w:t xml:space="preserve"> Maze a 12 méthodes, chacun de ses 12 mét</w:t>
-      </w:r>
-      <w:r>
-        <w:t>hodes gère le labyrinthe avec</w:t>
-      </w:r>
-      <w:r>
-        <w:t xml:space="preserve"> leur rôle respectif.</w:t>
-      </w:r>
-    </w:p>
-    <w:p>
-      <w:pPr>
-        <w:spacing w:after="0"/>
-      </w:pPr>
-    </w:p>
-    <w:p>
-      <w:pPr>
-        <w:spacing w:after="0"/>
-      </w:pPr>
-      <w:r>
-        <w:t>Explication des class :</w:t>
-      </w:r>
-    </w:p>
-    <w:p>
-      <w:pPr>
-        <w:spacing w:after="0"/>
-      </w:pPr>
-    </w:p>
-    <w:p>
-      <w:pPr>
-        <w:spacing w:after="0"/>
-      </w:pPr>
-      <w:r>
-        <w:t>Les class que j’ai placer dans les différents scriptes sont :</w:t>
-      </w:r>
-    </w:p>
-    <w:p>
-      <w:pPr>
-        <w:spacing w:after="0"/>
-      </w:pPr>
-    </w:p>
-    <w:p>
-      <w:pPr>
-        <w:spacing w:after="0"/>
-      </w:pPr>
-      <w:r>
-        <w:t>-</w:t>
-      </w:r>
-      <w:r>
-        <w:t xml:space="preserve"> </w:t>
-      </w:r>
-      <w:r>
-        <w:t xml:space="preserve"> </w:t>
-      </w:r>
-      <w:r>
-        <w:t>class Maze = Se trouve dans le fichier lab</w:t>
-      </w:r>
-      <w:r>
-        <w:t>yrinthe.py, cette class gère toutes les fonctionnalités du labyrinthe, notamment les images, le dessi</w:t>
-      </w:r>
-      <w:r>
-        <w:t>n du labyrinthe, la répartition</w:t>
-      </w:r>
-      <w:r>
-        <w:t xml:space="preserve"> des objets de façons aléatoire, les déplacements </w:t>
-      </w:r>
-      <w:proofErr w:type="spellStart"/>
-      <w:r>
-        <w:t>etc</w:t>
-      </w:r>
-      <w:proofErr w:type="spellEnd"/>
-      <w:r>
-        <w:t xml:space="preserve"> …</w:t>
-      </w:r>
-    </w:p>
-    <w:p>
-      <w:pPr>
-        <w:spacing w:after="0"/>
-      </w:pPr>
-    </w:p>
-    <w:p>
-      <w:pPr>
-        <w:spacing w:after="0"/>
-      </w:pPr>
-    </w:p>
-    <w:p>
-      <w:pPr>
-        <w:spacing w:after="0"/>
-      </w:pPr>
-    </w:p>
-    <w:p>
-      <w:pPr>
-        <w:spacing w:after="0"/>
-      </w:pPr>
-      <w:r>
-        <w:lastRenderedPageBreak/>
-        <w:t>-</w:t>
-      </w:r>
-      <w:r>
-        <w:t xml:space="preserve"> class </w:t>
-      </w:r>
-      <w:proofErr w:type="spellStart"/>
-      <w:r>
-        <w:t>Macgyver</w:t>
-      </w:r>
-      <w:proofErr w:type="spellEnd"/>
-      <w:r>
-        <w:t xml:space="preserve"> = Dans cette cl</w:t>
-      </w:r>
-      <w:r>
-        <w:t>ass, ont lui affecte un attribut de class nommer ‘</w:t>
-      </w:r>
-      <w:proofErr w:type="spellStart"/>
-      <w:proofErr w:type="gramStart"/>
-      <w:r>
-        <w:t>self.cordinnates</w:t>
-      </w:r>
-      <w:proofErr w:type="spellEnd"/>
-      <w:proofErr w:type="gramEnd"/>
-      <w:r>
-        <w:t>’, cette attribut nous permettra de faire une relation d’appartenance avec l’attribut ‘</w:t>
-      </w:r>
-      <w:proofErr w:type="spellStart"/>
-      <w:r>
-        <w:t>self.macgyver</w:t>
-      </w:r>
-      <w:proofErr w:type="spellEnd"/>
-      <w:r>
-        <w:t xml:space="preserve">’, qui au final, deviendra </w:t>
-      </w:r>
-      <w:proofErr w:type="spellStart"/>
-      <w:r>
-        <w:t>self.macgyv</w:t>
-      </w:r>
-      <w:r>
-        <w:t>e.coordinnates</w:t>
-      </w:r>
-      <w:proofErr w:type="spellEnd"/>
-      <w:r>
-        <w:t>. Cette</w:t>
-      </w:r>
-      <w:r>
-        <w:t xml:space="preserve"> de relation d’appartenance gère les coordonnées (</w:t>
-      </w:r>
-      <w:proofErr w:type="spellStart"/>
-      <w:proofErr w:type="gramStart"/>
-      <w:r>
-        <w:t>x,y</w:t>
-      </w:r>
-      <w:proofErr w:type="spellEnd"/>
-      <w:proofErr w:type="gramEnd"/>
-      <w:r>
-        <w:t xml:space="preserve">) de </w:t>
-      </w:r>
-      <w:proofErr w:type="spellStart"/>
-      <w:r>
-        <w:t>macgyver</w:t>
-      </w:r>
-      <w:proofErr w:type="spellEnd"/>
-      <w:r>
-        <w:t xml:space="preserve"> depuis le fichier labyrinthe.py.</w:t>
-      </w:r>
-    </w:p>
-    <w:p>
-      <w:pPr>
-        <w:spacing w:after="0"/>
-      </w:pPr>
-    </w:p>
-    <w:p>
-      <w:pPr>
-        <w:spacing w:after="0"/>
-      </w:pPr>
-      <w:r>
-        <w:t>-</w:t>
-      </w:r>
-      <w:r>
-        <w:t xml:space="preserve"> class </w:t>
-      </w:r>
-      <w:proofErr w:type="spellStart"/>
-      <w:r>
-        <w:t>InterMaze</w:t>
-      </w:r>
-      <w:proofErr w:type="spellEnd"/>
-      <w:r>
-        <w:t xml:space="preserve"> = Cette class appartient </w:t>
-      </w:r>
-      <w:r>
-        <w:t>au fichier interface.py, elle a en elle différents attributs, variable</w:t>
-      </w:r>
-      <w:r>
-        <w:t>s</w:t>
-      </w:r>
-      <w:r>
-        <w:t>, fonction</w:t>
-      </w:r>
-      <w:r>
-        <w:t>s</w:t>
-      </w:r>
-      <w:r>
-        <w:t xml:space="preserve"> </w:t>
-      </w:r>
-      <w:proofErr w:type="spellStart"/>
-      <w:r>
-        <w:t>pygame</w:t>
-      </w:r>
-      <w:proofErr w:type="spellEnd"/>
-      <w:r>
-        <w:t xml:space="preserve"> pour gérer les affichages, les déplacements </w:t>
-      </w:r>
-      <w:proofErr w:type="spellStart"/>
-      <w:r>
-        <w:t>etc</w:t>
-      </w:r>
-      <w:proofErr w:type="spellEnd"/>
-      <w:r>
-        <w:t xml:space="preserve"> …</w:t>
-      </w:r>
-    </w:p>
-    <w:p>
-      <w:pPr>
-        <w:spacing w:after="0"/>
-      </w:pPr>
-    </w:p>
-    <w:p>
-      <w:pPr>
-        <w:spacing w:after="0"/>
-      </w:pPr>
-      <w:r>
-        <w:t>Les différentes problématiques rencontrées dans ce projet de façon détaillées et structurées :</w:t>
-      </w:r>
-    </w:p>
-    <w:p>
-      <w:pPr>
-        <w:spacing w:after="0"/>
-      </w:pPr>
-    </w:p>
-    <w:p>
-      <w:pPr>
-        <w:spacing w:after="0"/>
-      </w:pPr>
-      <w:r>
-        <w:t>Les différentes fonctions de ma class Maze :</w:t>
-      </w:r>
-    </w:p>
-    <w:p>
-      <w:pPr>
-        <w:spacing w:after="0"/>
-      </w:pPr>
-    </w:p>
-    <w:p>
-      <w:pPr>
-        <w:spacing w:after="0"/>
-      </w:pPr>
-      <w:proofErr w:type="gramStart"/>
-      <w:r>
-        <w:t>a .</w:t>
-      </w:r>
-      <w:proofErr w:type="gramEnd"/>
-      <w:r>
-        <w:t xml:space="preserve"> </w:t>
-      </w:r>
-      <w:proofErr w:type="spellStart"/>
-      <w:proofErr w:type="gramStart"/>
-      <w:r>
-        <w:t>def</w:t>
-      </w:r>
-      <w:proofErr w:type="spellEnd"/>
-      <w:proofErr w:type="gramEnd"/>
-      <w:r>
-        <w:t xml:space="preserve"> </w:t>
-      </w:r>
-      <w:proofErr w:type="spellStart"/>
-      <w:r>
-        <w:t>parse_file</w:t>
-      </w:r>
-      <w:proofErr w:type="spellEnd"/>
-      <w:r>
-        <w:t xml:space="preserve"> = Cette fonction que j’ai </w:t>
-      </w:r>
-      <w:proofErr w:type="spellStart"/>
-      <w:r>
-        <w:t>créer</w:t>
-      </w:r>
-      <w:proofErr w:type="spellEnd"/>
-      <w:r>
-        <w:t xml:space="preserve"> est une grille fictive avec les coordonnées x et y que j’ai </w:t>
-      </w:r>
-      <w:proofErr w:type="spellStart"/>
-      <w:r>
-        <w:t>nommer</w:t>
-      </w:r>
-      <w:proofErr w:type="spellEnd"/>
-      <w:r>
-        <w:t xml:space="preserve"> </w:t>
-      </w:r>
-      <w:proofErr w:type="spellStart"/>
-      <w:r>
-        <w:t>case_x</w:t>
-      </w:r>
-      <w:proofErr w:type="spellEnd"/>
-      <w:r>
-        <w:t xml:space="preserve"> et </w:t>
-      </w:r>
-      <w:proofErr w:type="spellStart"/>
-      <w:r>
-        <w:t>case_y</w:t>
-      </w:r>
-      <w:proofErr w:type="spellEnd"/>
-      <w:r>
-        <w:t xml:space="preserve">. Cette fonction me permet de gérer </w:t>
-      </w:r>
-      <w:proofErr w:type="gramStart"/>
-      <w:r>
-        <w:t>les différents coordonnées</w:t>
-      </w:r>
-      <w:proofErr w:type="gramEnd"/>
-      <w:r>
-        <w:t xml:space="preserve"> de </w:t>
-      </w:r>
-      <w:proofErr w:type="spellStart"/>
-      <w:r>
-        <w:t>Macgyver</w:t>
-      </w:r>
-      <w:proofErr w:type="spellEnd"/>
-      <w:r>
-        <w:t xml:space="preserve">, du </w:t>
-      </w:r>
-      <w:proofErr w:type="spellStart"/>
-      <w:r>
-        <w:t>guardien</w:t>
-      </w:r>
-      <w:proofErr w:type="spellEnd"/>
-      <w:r>
-        <w:t>, mur, chemins</w:t>
-      </w:r>
-      <w:r>
-        <w:t xml:space="preserve"> et des objets.</w:t>
-      </w:r>
-    </w:p>
-    <w:p>
-      <w:pPr>
-        <w:spacing w:after="0"/>
-      </w:pPr>
-    </w:p>
-    <w:p>
-      <w:pPr>
-        <w:spacing w:after="0"/>
-      </w:pPr>
-      <w:proofErr w:type="gramStart"/>
-      <w:r>
-        <w:t>b .</w:t>
-      </w:r>
-      <w:proofErr w:type="gramEnd"/>
-      <w:r>
-        <w:t xml:space="preserve"> </w:t>
-      </w:r>
-      <w:proofErr w:type="spellStart"/>
-      <w:proofErr w:type="gramStart"/>
-      <w:r>
-        <w:t>def</w:t>
-      </w:r>
-      <w:proofErr w:type="spellEnd"/>
-      <w:proofErr w:type="gramEnd"/>
-      <w:r>
-        <w:t xml:space="preserve"> </w:t>
-      </w:r>
-      <w:proofErr w:type="spellStart"/>
-      <w:r>
-        <w:t>get_keys</w:t>
-      </w:r>
-      <w:proofErr w:type="spellEnd"/>
-      <w:r>
-        <w:t xml:space="preserve"> = Elle me permet de récupérer les coordonnées de tous les chemins contenus dans le dictionnaire. </w:t>
-      </w:r>
-    </w:p>
-    <w:p>
-      <w:pPr>
-        <w:spacing w:after="0"/>
-      </w:pPr>
-    </w:p>
-    <w:p>
-      <w:pPr>
-        <w:spacing w:after="0"/>
-      </w:pPr>
-      <w:proofErr w:type="gramStart"/>
-      <w:r>
-        <w:t>c .</w:t>
-      </w:r>
-      <w:proofErr w:type="gramEnd"/>
-      <w:r>
-        <w:t xml:space="preserve"> </w:t>
-      </w:r>
-      <w:proofErr w:type="spellStart"/>
-      <w:proofErr w:type="gramStart"/>
-      <w:r>
-        <w:t>def</w:t>
-      </w:r>
-      <w:proofErr w:type="spellEnd"/>
-      <w:proofErr w:type="gramEnd"/>
-      <w:r>
-        <w:t xml:space="preserve"> </w:t>
-      </w:r>
-      <w:proofErr w:type="spellStart"/>
-      <w:r>
-        <w:t>random_coordinates</w:t>
-      </w:r>
-      <w:proofErr w:type="spellEnd"/>
-      <w:r>
-        <w:t xml:space="preserve"> = La fonction </w:t>
-      </w:r>
-      <w:proofErr w:type="spellStart"/>
-      <w:r>
-        <w:t>random_coordinates</w:t>
-      </w:r>
-      <w:proofErr w:type="spellEnd"/>
-      <w:r>
-        <w:t xml:space="preserve"> sert à choisir </w:t>
-      </w:r>
-      <w:proofErr w:type="spellStart"/>
-      <w:r>
-        <w:t>aléatoirements</w:t>
-      </w:r>
-      <w:proofErr w:type="spellEnd"/>
-      <w:r>
-        <w:t xml:space="preserve"> 3 coordonnées de chemins qui nous permettrons plus-tard de déplacer les objets aléatoirement dans le labyrinthe. </w:t>
-      </w:r>
-    </w:p>
-    <w:p>
-      <w:pPr>
-        <w:spacing w:after="0"/>
-      </w:pPr>
-    </w:p>
-    <w:p>
-      <w:pPr>
-        <w:spacing w:after="0"/>
-      </w:pPr>
-      <w:proofErr w:type="gramStart"/>
-      <w:r>
-        <w:t>d .</w:t>
-      </w:r>
-      <w:proofErr w:type="gramEnd"/>
-      <w:r>
-        <w:t xml:space="preserve"> </w:t>
-      </w:r>
-      <w:proofErr w:type="spellStart"/>
-      <w:proofErr w:type="gramStart"/>
-      <w:r>
-        <w:t>def</w:t>
-      </w:r>
-      <w:proofErr w:type="spellEnd"/>
-      <w:proofErr w:type="gramEnd"/>
-      <w:r>
-        <w:t xml:space="preserve"> </w:t>
-      </w:r>
-      <w:proofErr w:type="spellStart"/>
-      <w:r>
-        <w:t>get_items</w:t>
-      </w:r>
-      <w:proofErr w:type="spellEnd"/>
-      <w:r>
-        <w:t xml:space="preserve"> = Cette fonction récupère la fonction </w:t>
-      </w:r>
-      <w:proofErr w:type="spellStart"/>
-      <w:r>
-        <w:t>random_coordinates</w:t>
-      </w:r>
-      <w:proofErr w:type="spellEnd"/>
-      <w:r>
-        <w:t>, pour renom</w:t>
-      </w:r>
-      <w:r>
-        <w:t>m</w:t>
-      </w:r>
-      <w:r>
-        <w:t>er les 3 coordonnées des chemins en objet, c’est-à-dire : que les clés des trois coordonnées</w:t>
-      </w:r>
-      <w:r>
-        <w:t xml:space="preserve"> qui</w:t>
-      </w:r>
-      <w:r>
-        <w:t xml:space="preserve"> sont nommer avec le caractère c, mais dans la fonction </w:t>
-      </w:r>
-      <w:proofErr w:type="spellStart"/>
-      <w:r>
-        <w:t>get_items</w:t>
-      </w:r>
-      <w:proofErr w:type="spellEnd"/>
-      <w:r>
-        <w:t xml:space="preserve"> ses 3 coor</w:t>
-      </w:r>
-      <w:r>
-        <w:t>données s’appelleront t, s, e qui représenteront les 3 objets.</w:t>
-      </w:r>
-      <w:r>
-        <w:t xml:space="preserve"> </w:t>
-      </w:r>
-    </w:p>
-    <w:p>
-      <w:pPr>
-        <w:spacing w:after="0"/>
-      </w:pPr>
-    </w:p>
-    <w:p>
-      <w:pPr>
-        <w:spacing w:after="0"/>
-      </w:pPr>
-      <w:proofErr w:type="gramStart"/>
-      <w:r>
-        <w:t>e .</w:t>
-      </w:r>
-      <w:proofErr w:type="gramEnd"/>
-      <w:r>
-        <w:t xml:space="preserve"> </w:t>
-      </w:r>
-      <w:proofErr w:type="spellStart"/>
-      <w:proofErr w:type="gramStart"/>
-      <w:r>
-        <w:t>def</w:t>
-      </w:r>
-      <w:proofErr w:type="spellEnd"/>
-      <w:proofErr w:type="gramEnd"/>
-      <w:r>
-        <w:t xml:space="preserve"> </w:t>
-      </w:r>
-      <w:proofErr w:type="spellStart"/>
-      <w:r>
-        <w:t>bottom</w:t>
-      </w:r>
-      <w:proofErr w:type="spellEnd"/>
-      <w:r>
-        <w:t xml:space="preserve">, </w:t>
-      </w:r>
-      <w:proofErr w:type="spellStart"/>
-      <w:r>
-        <w:t>def</w:t>
-      </w:r>
-      <w:proofErr w:type="spellEnd"/>
-      <w:r>
-        <w:t xml:space="preserve"> top, </w:t>
-      </w:r>
-      <w:proofErr w:type="spellStart"/>
-      <w:r>
-        <w:t>def</w:t>
-      </w:r>
-      <w:proofErr w:type="spellEnd"/>
-      <w:r>
-        <w:t xml:space="preserve"> </w:t>
-      </w:r>
-      <w:proofErr w:type="spellStart"/>
-      <w:r>
-        <w:t>left</w:t>
-      </w:r>
-      <w:proofErr w:type="spellEnd"/>
-      <w:r>
-        <w:t xml:space="preserve">, </w:t>
-      </w:r>
-      <w:proofErr w:type="spellStart"/>
-      <w:r>
-        <w:t>def</w:t>
-      </w:r>
-      <w:proofErr w:type="spellEnd"/>
-      <w:r>
-        <w:t xml:space="preserve"> right = Ses différentes fonctions me permettent de gérer les déplacements de </w:t>
-      </w:r>
-      <w:proofErr w:type="spellStart"/>
-      <w:r>
-        <w:t>Macgyver</w:t>
-      </w:r>
-      <w:proofErr w:type="spellEnd"/>
-      <w:r>
-        <w:t xml:space="preserve">. </w:t>
-      </w:r>
-    </w:p>
-    <w:p>
-      <w:pPr>
-        <w:spacing w:after="0"/>
-      </w:pPr>
-    </w:p>
-    <w:p>
-      <w:pPr>
-        <w:spacing w:after="0"/>
-      </w:pPr>
-      <w:proofErr w:type="gramStart"/>
-      <w:r>
-        <w:t>f .</w:t>
-      </w:r>
-      <w:proofErr w:type="gramEnd"/>
-      <w:r>
-        <w:t xml:space="preserve"> </w:t>
-      </w:r>
-      <w:proofErr w:type="spellStart"/>
-      <w:proofErr w:type="gramStart"/>
-      <w:r>
-        <w:t>def</w:t>
-      </w:r>
-      <w:proofErr w:type="spellEnd"/>
-      <w:proofErr w:type="gramEnd"/>
-      <w:r>
-        <w:t xml:space="preserve"> </w:t>
-      </w:r>
-      <w:proofErr w:type="spellStart"/>
-      <w:r>
-        <w:t>check_move</w:t>
-      </w:r>
-      <w:proofErr w:type="spellEnd"/>
-      <w:r>
-        <w:t xml:space="preserve"> = Cette fonction est comme un feu tric</w:t>
-      </w:r>
-      <w:r>
-        <w:t xml:space="preserve">olore, elle nous indique si on </w:t>
-      </w:r>
-      <w:r>
-        <w:t>peut avancer, s’</w:t>
-      </w:r>
-      <w:proofErr w:type="spellStart"/>
-      <w:r>
-        <w:t>arret</w:t>
-      </w:r>
-      <w:r>
-        <w:t>er</w:t>
-      </w:r>
-      <w:proofErr w:type="spellEnd"/>
-      <w:r>
-        <w:t>, ramasser les objets et vérifie les</w:t>
-      </w:r>
-      <w:r>
-        <w:t xml:space="preserve"> collisions.</w:t>
-      </w:r>
-      <w:r>
-        <w:t xml:space="preserve"> </w:t>
-      </w:r>
-      <w:r>
-        <w:t xml:space="preserve"> </w:t>
-      </w:r>
-    </w:p>
-    <w:p>
-      <w:pPr>
-        <w:spacing w:after="0"/>
-      </w:pPr>
-    </w:p>
-    <w:p>
-      <w:pPr>
-        <w:spacing w:after="0"/>
-      </w:pPr>
-      <w:proofErr w:type="gramStart"/>
-      <w:r>
-        <w:t>g .</w:t>
-      </w:r>
-      <w:proofErr w:type="gramEnd"/>
-      <w:r>
-        <w:t xml:space="preserve"> </w:t>
-      </w:r>
-      <w:proofErr w:type="spellStart"/>
-      <w:r>
-        <w:t>def</w:t>
-      </w:r>
-      <w:proofErr w:type="spellEnd"/>
-      <w:r>
-        <w:t xml:space="preserve"> </w:t>
-      </w:r>
-      <w:proofErr w:type="spellStart"/>
-      <w:r>
-        <w:t>parse_laby</w:t>
-      </w:r>
-      <w:proofErr w:type="spellEnd"/>
-      <w:r>
-        <w:t xml:space="preserve"> = Grâce à la fonction d’origi</w:t>
-      </w:r>
-      <w:r>
-        <w:t xml:space="preserve">ne qui est </w:t>
-      </w:r>
-      <w:proofErr w:type="spellStart"/>
-      <w:r>
-        <w:t>self.labyrinthe</w:t>
-      </w:r>
-      <w:proofErr w:type="spellEnd"/>
-      <w:r>
-        <w:t xml:space="preserve"> qui a</w:t>
-      </w:r>
-      <w:r>
-        <w:t xml:space="preserve"> été initialisé dans la méthode </w:t>
-      </w:r>
-      <w:proofErr w:type="spellStart"/>
-      <w:r>
-        <w:t>def</w:t>
-      </w:r>
-      <w:proofErr w:type="spellEnd"/>
-      <w:r>
-        <w:t xml:space="preserve"> __</w:t>
-      </w:r>
-      <w:proofErr w:type="spellStart"/>
-      <w:r>
-        <w:t>init</w:t>
-      </w:r>
-      <w:proofErr w:type="spellEnd"/>
-      <w:r>
-        <w:t xml:space="preserve">__ , la fonction </w:t>
-      </w:r>
-      <w:proofErr w:type="spellStart"/>
-      <w:r>
-        <w:t>parse_laby</w:t>
-      </w:r>
-      <w:proofErr w:type="spellEnd"/>
-      <w:r>
-        <w:t xml:space="preserve"> dessine un labyrinthe en mode console</w:t>
-      </w:r>
-      <w:r>
-        <w:t>, en parcourant le dictionnaire à l’aide de la boucle for, ensuite avec le (if value == (ex : ‘c’</w:t>
-      </w:r>
-      <w:r>
-        <w:t xml:space="preserve"> or ‘d’ or ‘s’ or ‘t’ or ‘e’ or ‘m’ , qui sont les différents </w:t>
-      </w:r>
-      <w:r>
-        <w:t>)</w:t>
-      </w:r>
-      <w:r>
-        <w:t>, en suite j</w:t>
-      </w:r>
-      <w:r>
-        <w:t>uste en bas de la condition, on</w:t>
-      </w:r>
-      <w:r>
-        <w:t xml:space="preserve"> </w:t>
-      </w:r>
-      <w:r>
-        <w:t>change la valeur du caractè</w:t>
-      </w:r>
-      <w:r>
-        <w:t>r</w:t>
-      </w:r>
-      <w:r>
-        <w:t>e</w:t>
-      </w:r>
-      <w:r>
-        <w:t xml:space="preserve">, ex : comme ceci : value = </w:t>
-      </w:r>
-      <w:proofErr w:type="spellStart"/>
-      <w:r>
-        <w:t>caracter</w:t>
-      </w:r>
-      <w:proofErr w:type="spellEnd"/>
-      <w:r>
-        <w:t xml:space="preserve"> ou ont créer une variable qui</w:t>
-      </w:r>
-      <w:r>
-        <w:t xml:space="preserve"> contient une chaine de caractère</w:t>
-      </w:r>
-      <w:r>
-        <w:t xml:space="preserve">, comme ça, line = </w:t>
-      </w:r>
-      <w:r>
-        <w:t>‘’ </w:t>
-      </w:r>
-      <w:r>
-        <w:t>‘’, et ensuite ju</w:t>
-      </w:r>
-      <w:r>
-        <w:t>ste en bas de n’importe qu’elle</w:t>
-      </w:r>
-      <w:r>
-        <w:t xml:space="preserve"> condition citer ci-dessus, ont ajoute</w:t>
-      </w:r>
-      <w:r>
-        <w:t>nt ceci : line = caractè</w:t>
-      </w:r>
-      <w:r>
-        <w:t>r</w:t>
-      </w:r>
-      <w:r>
-        <w:t>e</w:t>
-      </w:r>
-      <w:r>
-        <w:t>: )</w:t>
-      </w:r>
-      <w:r>
-        <w:t xml:space="preserve">. </w:t>
-      </w:r>
-    </w:p>
-    <w:p>
-      <w:pPr>
-        <w:spacing w:after="0"/>
-      </w:pPr>
-    </w:p>
-    <w:p>
-      <w:pPr>
-        <w:spacing w:after="0"/>
-      </w:pPr>
-      <w:proofErr w:type="gramStart"/>
-      <w:r>
-        <w:t>h .</w:t>
-      </w:r>
-      <w:proofErr w:type="gramEnd"/>
-      <w:r>
-        <w:t xml:space="preserve"> </w:t>
-      </w:r>
-      <w:proofErr w:type="spellStart"/>
-      <w:proofErr w:type="gramStart"/>
-      <w:r>
-        <w:t>def</w:t>
-      </w:r>
-      <w:proofErr w:type="spellEnd"/>
-      <w:proofErr w:type="gramEnd"/>
-      <w:r>
-        <w:t xml:space="preserve"> </w:t>
-      </w:r>
-      <w:proofErr w:type="spellStart"/>
-      <w:r>
-        <w:t>picture_maze</w:t>
-      </w:r>
-      <w:proofErr w:type="spellEnd"/>
-      <w:r>
-        <w:t xml:space="preserve"> = Elle dessine également le labyrint</w:t>
-      </w:r>
-      <w:r>
-        <w:t xml:space="preserve">he en mode </w:t>
-      </w:r>
-      <w:proofErr w:type="spellStart"/>
-      <w:r>
-        <w:t>pygame</w:t>
-      </w:r>
-      <w:proofErr w:type="spellEnd"/>
-      <w:r>
+        <w:rPr>
+          <w:i/>
+          <w:iCs/>
+        </w:rPr>
         <w:t>, grâc</w:t>
       </w:r>
       <w:r>
+        <w:rPr>
+          <w:i/>
+          <w:iCs/>
+        </w:rPr>
         <w:t xml:space="preserve">e à différentes </w:t>
       </w:r>
       <w:r>
+        <w:rPr>
+          <w:i/>
+          <w:iCs/>
+        </w:rPr>
         <w:t>variables, boucles et instructions</w:t>
       </w:r>
       <w:r>
+        <w:rPr>
+          <w:i/>
+          <w:iCs/>
+        </w:rPr>
         <w:t xml:space="preserve"> : </w:t>
       </w:r>
     </w:p>
@@ -1289,38 +2600,86 @@
           <w:numId w:val="6"/>
         </w:numPr>
         <w:spacing w:after="0"/>
-      </w:pPr>
-      <w:r>
+        <w:rPr>
+          <w:i/>
+          <w:iCs/>
+        </w:rPr>
+      </w:pPr>
+      <w:r>
+        <w:rPr>
+          <w:i/>
+          <w:iCs/>
+        </w:rPr>
         <w:t>A</w:t>
       </w:r>
       <w:r>
+        <w:rPr>
+          <w:i/>
+          <w:iCs/>
+        </w:rPr>
         <w:t>u dé</w:t>
       </w:r>
       <w:r>
+        <w:rPr>
+          <w:i/>
+          <w:iCs/>
+        </w:rPr>
         <w:t>but j’insère comme paramètre self</w:t>
       </w:r>
       <w:r>
+        <w:rPr>
+          <w:i/>
+          <w:iCs/>
+        </w:rPr>
         <w:t xml:space="preserve"> (par défaut) et fenêtre, fenê</w:t>
       </w:r>
       <w:r>
+        <w:rPr>
+          <w:i/>
+          <w:iCs/>
+        </w:rPr>
         <w:t>tre est une variable qui vient du fichier interface.py, elle sert à afficher les cotées de l’interface,</w:t>
       </w:r>
       <w:r>
+        <w:rPr>
+          <w:i/>
+          <w:iCs/>
+        </w:rPr>
         <w:t xml:space="preserve"> si nous la mettons comme paramè</w:t>
       </w:r>
       <w:r>
+        <w:rPr>
+          <w:i/>
+          <w:iCs/>
+        </w:rPr>
         <w:t>tre dans cette fonction, c’est parce</w:t>
       </w:r>
       <w:r>
+        <w:rPr>
+          <w:i/>
+          <w:iCs/>
+        </w:rPr>
         <w:t xml:space="preserve"> </w:t>
       </w:r>
       <w:r>
+        <w:rPr>
+          <w:i/>
+          <w:iCs/>
+        </w:rPr>
         <w:t xml:space="preserve">qu’elle nous permettra </w:t>
       </w:r>
       <w:r>
+        <w:rPr>
+          <w:i/>
+          <w:iCs/>
+        </w:rPr>
         <w:t>d’intégrer les i</w:t>
       </w:r>
       <w:r>
+        <w:rPr>
+          <w:i/>
+          <w:iCs/>
+        </w:rPr>
         <w:t xml:space="preserve">mages dans le dictionnaire. </w:t>
       </w:r>
     </w:p>
@@ -1332,9 +2691,16 @@
           <w:numId w:val="6"/>
         </w:numPr>
         <w:spacing w:after="0"/>
-      </w:pPr>
-      <w:r>
-        <w:lastRenderedPageBreak/>
+        <w:rPr>
+          <w:i/>
+          <w:iCs/>
+        </w:rPr>
+      </w:pPr>
+      <w:r>
+        <w:rPr>
+          <w:i/>
+          <w:iCs/>
+        </w:rPr>
         <w:t>Après je créer les variables qui nous permettront d’insérer les ressources d’images.</w:t>
       </w:r>
     </w:p>
@@ -1346,61 +2712,129 @@
           <w:numId w:val="6"/>
         </w:numPr>
         <w:spacing w:after="0"/>
-      </w:pPr>
-      <w:r>
+        <w:rPr>
+          <w:i/>
+          <w:iCs/>
+        </w:rPr>
+      </w:pPr>
+      <w:r>
+        <w:rPr>
+          <w:i/>
+          <w:iCs/>
+        </w:rPr>
         <w:t xml:space="preserve">Je parcours le dictionnaire </w:t>
       </w:r>
       <w:proofErr w:type="spellStart"/>
       <w:proofErr w:type="gramStart"/>
       <w:r>
+        <w:rPr>
+          <w:i/>
+          <w:iCs/>
+        </w:rPr>
         <w:t>self.labyrinthe</w:t>
       </w:r>
       <w:proofErr w:type="spellEnd"/>
       <w:proofErr w:type="gramEnd"/>
       <w:r>
+        <w:rPr>
+          <w:i/>
+          <w:iCs/>
+        </w:rPr>
         <w:t xml:space="preserve"> avec la boucle for key, value ….</w:t>
       </w:r>
       <w:r>
+        <w:rPr>
+          <w:i/>
+          <w:iCs/>
+        </w:rPr>
         <w:t xml:space="preserve">, ensuite je créer deux variables </w:t>
       </w:r>
       <w:proofErr w:type="spellStart"/>
       <w:r>
+        <w:rPr>
+          <w:i/>
+          <w:iCs/>
+        </w:rPr>
         <w:t>coo_x</w:t>
       </w:r>
       <w:proofErr w:type="spellEnd"/>
       <w:r>
+        <w:rPr>
+          <w:i/>
+          <w:iCs/>
+        </w:rPr>
         <w:t xml:space="preserve"> et </w:t>
       </w:r>
       <w:proofErr w:type="spellStart"/>
       <w:r>
+        <w:rPr>
+          <w:i/>
+          <w:iCs/>
+        </w:rPr>
         <w:t>coo_y</w:t>
       </w:r>
       <w:proofErr w:type="spellEnd"/>
       <w:r>
-        <w:t>, à l’intérieur de ses variables je calcule à l’aide des clés key[0] et key[1] (l’</w:t>
-      </w:r>
-      <w:proofErr w:type="spellStart"/>
-      <w:r>
+        <w:rPr>
+          <w:i/>
+          <w:iCs/>
+        </w:rPr>
+        <w:t xml:space="preserve">, à l’intérieur de ses variables je calcule à l’aide des clés key[0] </w:t>
+      </w:r>
+      <w:r>
+        <w:rPr>
+          <w:i/>
+          <w:iCs/>
+        </w:rPr>
+        <w:lastRenderedPageBreak/>
+        <w:t>et key[1] (l’</w:t>
+      </w:r>
+      <w:proofErr w:type="spellStart"/>
+      <w:r>
+        <w:rPr>
+          <w:i/>
+          <w:iCs/>
+        </w:rPr>
         <w:t>abscysse</w:t>
       </w:r>
       <w:proofErr w:type="spellEnd"/>
       <w:r>
+        <w:rPr>
+          <w:i/>
+          <w:iCs/>
+        </w:rPr>
         <w:t xml:space="preserve"> et l’</w:t>
       </w:r>
       <w:proofErr w:type="spellStart"/>
       <w:r>
+        <w:rPr>
+          <w:i/>
+          <w:iCs/>
+        </w:rPr>
         <w:t>ordoonnée</w:t>
       </w:r>
       <w:proofErr w:type="spellEnd"/>
       <w:r>
+        <w:rPr>
+          <w:i/>
+          <w:iCs/>
+        </w:rPr>
         <w:t xml:space="preserve">) avec la TAILLE_SPRITE, qui est la taille des </w:t>
       </w:r>
       <w:proofErr w:type="spellStart"/>
       <w:r>
+        <w:rPr>
+          <w:i/>
+          <w:iCs/>
+        </w:rPr>
         <w:t>caracteres</w:t>
       </w:r>
       <w:proofErr w:type="spellEnd"/>
       <w:r>
+        <w:rPr>
+          <w:i/>
+          <w:iCs/>
+        </w:rPr>
         <w:t xml:space="preserve"> du dictionnaire.</w:t>
       </w:r>
     </w:p>
@@ -1412,50 +2846,98 @@
           <w:numId w:val="6"/>
         </w:numPr>
         <w:spacing w:after="0"/>
-      </w:pPr>
-      <w:r>
+        <w:rPr>
+          <w:i/>
+          <w:iCs/>
+        </w:rPr>
+      </w:pPr>
+      <w:r>
+        <w:rPr>
+          <w:i/>
+          <w:iCs/>
+        </w:rPr>
         <w:t xml:space="preserve">Pour finir, à l’aide des conditions if value == </w:t>
       </w:r>
       <w:proofErr w:type="spellStart"/>
       <w:r>
+        <w:rPr>
+          <w:i/>
+          <w:iCs/>
+        </w:rPr>
         <w:t>caracter</w:t>
       </w:r>
       <w:proofErr w:type="spellEnd"/>
       <w:r>
+        <w:rPr>
+          <w:i/>
+          <w:iCs/>
+        </w:rPr>
         <w:t> : et de leurs instructions, qui seront (</w:t>
       </w:r>
       <w:proofErr w:type="spellStart"/>
       <w:proofErr w:type="gramStart"/>
       <w:r>
+        <w:rPr>
+          <w:i/>
+          <w:iCs/>
+        </w:rPr>
         <w:t>fenetre.blit</w:t>
       </w:r>
       <w:proofErr w:type="spellEnd"/>
       <w:proofErr w:type="gramEnd"/>
       <w:r>
+        <w:rPr>
+          <w:i/>
+          <w:iCs/>
+        </w:rPr>
         <w:t>(</w:t>
       </w:r>
       <w:proofErr w:type="spellStart"/>
       <w:r>
+        <w:rPr>
+          <w:i/>
+          <w:iCs/>
+        </w:rPr>
         <w:t>coo_x</w:t>
       </w:r>
       <w:proofErr w:type="spellEnd"/>
       <w:r>
+        <w:rPr>
+          <w:i/>
+          <w:iCs/>
+        </w:rPr>
         <w:t xml:space="preserve">, </w:t>
       </w:r>
       <w:proofErr w:type="spellStart"/>
       <w:r>
+        <w:rPr>
+          <w:i/>
+          <w:iCs/>
+        </w:rPr>
         <w:t>coo_y</w:t>
       </w:r>
       <w:proofErr w:type="spellEnd"/>
       <w:r>
+        <w:rPr>
+          <w:i/>
+          <w:iCs/>
+        </w:rPr>
         <w:t xml:space="preserve">), le </w:t>
       </w:r>
       <w:proofErr w:type="spellStart"/>
       <w:r>
+        <w:rPr>
+          <w:i/>
+          <w:iCs/>
+        </w:rPr>
         <w:t>caracter</w:t>
       </w:r>
       <w:proofErr w:type="spellEnd"/>
       <w:r>
+        <w:rPr>
+          <w:i/>
+          <w:iCs/>
+        </w:rPr>
         <w:t xml:space="preserve"> se transformera en image.</w:t>
       </w:r>
     </w:p>
@@ -1467,59 +2949,119 @@
     <w:p>
       <w:pPr>
         <w:spacing w:after="0"/>
+        <w:rPr>
+          <w:i/>
+          <w:iCs/>
+        </w:rPr>
       </w:pPr>
       <w:proofErr w:type="gramStart"/>
       <w:r>
+        <w:rPr>
+          <w:i/>
+          <w:iCs/>
+        </w:rPr>
         <w:t>i .</w:t>
       </w:r>
       <w:proofErr w:type="gramEnd"/>
       <w:r>
+        <w:rPr>
+          <w:i/>
+          <w:iCs/>
+        </w:rPr>
         <w:t xml:space="preserve"> </w:t>
       </w:r>
       <w:proofErr w:type="spellStart"/>
       <w:r>
+        <w:rPr>
+          <w:i/>
+          <w:iCs/>
+        </w:rPr>
         <w:t>def</w:t>
       </w:r>
       <w:proofErr w:type="spellEnd"/>
       <w:r>
+        <w:rPr>
+          <w:i/>
+          <w:iCs/>
+        </w:rPr>
         <w:t xml:space="preserve"> move = Dans cette fonction, il y a quatre direction de déplacements, qui nous servent à déplacer </w:t>
       </w:r>
       <w:proofErr w:type="spellStart"/>
       <w:r>
+        <w:rPr>
+          <w:i/>
+          <w:iCs/>
+        </w:rPr>
         <w:t>Macgyver</w:t>
       </w:r>
       <w:proofErr w:type="spellEnd"/>
       <w:r>
+        <w:rPr>
+          <w:i/>
+          <w:iCs/>
+        </w:rPr>
         <w:t xml:space="preserve">, si on regarde bien la structure de la fonction, on a fait un </w:t>
       </w:r>
       <w:proofErr w:type="spellStart"/>
       <w:r>
+        <w:rPr>
+          <w:i/>
+          <w:iCs/>
+        </w:rPr>
         <w:t>réfactorielle</w:t>
       </w:r>
       <w:proofErr w:type="spellEnd"/>
       <w:r>
+        <w:rPr>
+          <w:i/>
+          <w:iCs/>
+        </w:rPr>
         <w:t xml:space="preserve"> des directions, ce qui nous permettra en premier lieu de faire une vérification de chaque direction, pour vérifier si on est autoriser à avancer ou non, ensuite ont remplace</w:t>
       </w:r>
       <w:r>
+        <w:rPr>
+          <w:i/>
+          <w:iCs/>
+        </w:rPr>
         <w:t>nt</w:t>
       </w:r>
       <w:r>
+        <w:rPr>
+          <w:i/>
+          <w:iCs/>
+        </w:rPr>
         <w:t xml:space="preserve"> les coordonnées de </w:t>
       </w:r>
       <w:proofErr w:type="spellStart"/>
       <w:r>
+        <w:rPr>
+          <w:i/>
+          <w:iCs/>
+        </w:rPr>
         <w:t>Macgyver</w:t>
       </w:r>
       <w:proofErr w:type="spellEnd"/>
       <w:r>
+        <w:rPr>
+          <w:i/>
+          <w:iCs/>
+        </w:rPr>
         <w:t xml:space="preserve"> à un chemin, en fonction des directions ont incrémente pour pouvoir avancer ou ont décrémente ses coordonnées. Et pour finir ont redéfinir </w:t>
       </w:r>
       <w:proofErr w:type="spellStart"/>
       <w:r>
+        <w:rPr>
+          <w:i/>
+          <w:iCs/>
+        </w:rPr>
         <w:t>Macgyver</w:t>
       </w:r>
       <w:proofErr w:type="spellEnd"/>
       <w:r>
+        <w:rPr>
+          <w:i/>
+          <w:iCs/>
+        </w:rPr>
         <w:t xml:space="preserve"> à son caractère initiale (d).</w:t>
       </w:r>
     </w:p>
@@ -1531,22 +3073,106 @@
     <w:p>
       <w:pPr>
         <w:spacing w:after="0"/>
-      </w:pPr>
-      <w:r>
+        <w:rPr>
+          <w:color w:val="5B9BD5" w:themeColor="accent1"/>
+          <w:u w:val="single"/>
+          <w14:shadow w14:blurRad="38100" w14:dist="25400" w14:dir="5400000" w14:sx="100000" w14:sy="100000" w14:kx="0" w14:ky="0" w14:algn="ctr">
+            <w14:srgbClr w14:val="6E747A">
+              <w14:alpha w14:val="57000"/>
+            </w14:srgbClr>
+          </w14:shadow>
+          <w14:textOutline w14:w="0" w14:cap="flat" w14:cmpd="sng" w14:algn="ctr">
+            <w14:noFill/>
+            <w14:prstDash w14:val="solid"/>
+            <w14:round/>
+          </w14:textOutline>
+        </w:rPr>
+      </w:pPr>
+      <w:r>
+        <w:rPr>
+          <w:color w:val="5B9BD5" w:themeColor="accent1"/>
+          <w:u w:val="single"/>
+          <w14:shadow w14:blurRad="38100" w14:dist="25400" w14:dir="5400000" w14:sx="100000" w14:sy="100000" w14:kx="0" w14:ky="0" w14:algn="ctr">
+            <w14:srgbClr w14:val="6E747A">
+              <w14:alpha w14:val="57000"/>
+            </w14:srgbClr>
+          </w14:shadow>
+          <w14:textOutline w14:w="0" w14:cap="flat" w14:cmpd="sng" w14:algn="ctr">
+            <w14:noFill/>
+            <w14:prstDash w14:val="solid"/>
+            <w14:round/>
+          </w14:textOutline>
+        </w:rPr>
         <w:t>Les détails</w:t>
       </w:r>
       <w:r>
+        <w:rPr>
+          <w:color w:val="5B9BD5" w:themeColor="accent1"/>
+          <w:u w:val="single"/>
+          <w14:shadow w14:blurRad="38100" w14:dist="25400" w14:dir="5400000" w14:sx="100000" w14:sy="100000" w14:kx="0" w14:ky="0" w14:algn="ctr">
+            <w14:srgbClr w14:val="6E747A">
+              <w14:alpha w14:val="57000"/>
+            </w14:srgbClr>
+          </w14:shadow>
+          <w14:textOutline w14:w="0" w14:cap="flat" w14:cmpd="sng" w14:algn="ctr">
+            <w14:noFill/>
+            <w14:prstDash w14:val="solid"/>
+            <w14:round/>
+          </w14:textOutline>
+        </w:rPr>
         <w:t xml:space="preserve"> de ma class </w:t>
       </w:r>
       <w:proofErr w:type="spellStart"/>
       <w:r>
+        <w:rPr>
+          <w:color w:val="5B9BD5" w:themeColor="accent1"/>
+          <w:u w:val="single"/>
+          <w14:shadow w14:blurRad="38100" w14:dist="25400" w14:dir="5400000" w14:sx="100000" w14:sy="100000" w14:kx="0" w14:ky="0" w14:algn="ctr">
+            <w14:srgbClr w14:val="6E747A">
+              <w14:alpha w14:val="57000"/>
+            </w14:srgbClr>
+          </w14:shadow>
+          <w14:textOutline w14:w="0" w14:cap="flat" w14:cmpd="sng" w14:algn="ctr">
+            <w14:noFill/>
+            <w14:prstDash w14:val="solid"/>
+            <w14:round/>
+          </w14:textOutline>
+        </w:rPr>
         <w:t>Inter</w:t>
       </w:r>
       <w:r>
+        <w:rPr>
+          <w:color w:val="5B9BD5" w:themeColor="accent1"/>
+          <w:u w:val="single"/>
+          <w14:shadow w14:blurRad="38100" w14:dist="25400" w14:dir="5400000" w14:sx="100000" w14:sy="100000" w14:kx="0" w14:ky="0" w14:algn="ctr">
+            <w14:srgbClr w14:val="6E747A">
+              <w14:alpha w14:val="57000"/>
+            </w14:srgbClr>
+          </w14:shadow>
+          <w14:textOutline w14:w="0" w14:cap="flat" w14:cmpd="sng" w14:algn="ctr">
+            <w14:noFill/>
+            <w14:prstDash w14:val="solid"/>
+            <w14:round/>
+          </w14:textOutline>
+        </w:rPr>
         <w:t>Maze</w:t>
       </w:r>
       <w:proofErr w:type="spellEnd"/>
       <w:r>
+        <w:rPr>
+          <w:color w:val="5B9BD5" w:themeColor="accent1"/>
+          <w:u w:val="single"/>
+          <w14:shadow w14:blurRad="38100" w14:dist="25400" w14:dir="5400000" w14:sx="100000" w14:sy="100000" w14:kx="0" w14:ky="0" w14:algn="ctr">
+            <w14:srgbClr w14:val="6E747A">
+              <w14:alpha w14:val="57000"/>
+            </w14:srgbClr>
+          </w14:shadow>
+          <w14:textOutline w14:w="0" w14:cap="flat" w14:cmpd="sng" w14:algn="ctr">
+            <w14:noFill/>
+            <w14:prstDash w14:val="solid"/>
+            <w14:round/>
+          </w14:textOutline>
+        </w:rPr>
         <w:t> :</w:t>
       </w:r>
     </w:p>
@@ -1563,19 +3189,39 @@
           <w:numId w:val="7"/>
         </w:numPr>
         <w:spacing w:after="0"/>
-      </w:pPr>
-      <w:r>
+        <w:rPr>
+          <w:i/>
+          <w:iCs/>
+        </w:rPr>
+      </w:pPr>
+      <w:r>
+        <w:rPr>
+          <w:i/>
+          <w:iCs/>
+        </w:rPr>
         <w:t>Au d</w:t>
       </w:r>
       <w:r>
+        <w:rPr>
+          <w:i/>
+          <w:iCs/>
+        </w:rPr>
         <w:t xml:space="preserve">ébut je fais une </w:t>
       </w:r>
       <w:proofErr w:type="spellStart"/>
       <w:r>
+        <w:rPr>
+          <w:i/>
+          <w:iCs/>
+        </w:rPr>
         <w:t>docstring</w:t>
       </w:r>
       <w:proofErr w:type="spellEnd"/>
       <w:r>
+        <w:rPr>
+          <w:i/>
+          <w:iCs/>
+        </w:rPr>
         <w:t xml:space="preserve"> pour les trois importations différentes, ensuite j’importe ce que j’ai besoin.</w:t>
       </w:r>
     </w:p>
@@ -1587,60 +3233,124 @@
           <w:numId w:val="7"/>
         </w:numPr>
         <w:spacing w:after="0"/>
-      </w:pPr>
-      <w:r>
+        <w:rPr>
+          <w:i/>
+          <w:iCs/>
+        </w:rPr>
+      </w:pPr>
+      <w:r>
+        <w:rPr>
+          <w:i/>
+          <w:iCs/>
+        </w:rPr>
         <w:t xml:space="preserve">Je créer une </w:t>
       </w:r>
       <w:proofErr w:type="spellStart"/>
       <w:r>
+        <w:rPr>
+          <w:i/>
+          <w:iCs/>
+        </w:rPr>
         <w:t>class</w:t>
       </w:r>
       <w:proofErr w:type="spellEnd"/>
       <w:r>
+        <w:rPr>
+          <w:i/>
+          <w:iCs/>
+        </w:rPr>
         <w:t xml:space="preserve"> qui se nomme </w:t>
       </w:r>
       <w:proofErr w:type="spellStart"/>
       <w:r>
+        <w:rPr>
+          <w:i/>
+          <w:iCs/>
+        </w:rPr>
         <w:t>InterMaze</w:t>
       </w:r>
       <w:proofErr w:type="spellEnd"/>
       <w:r>
+        <w:rPr>
+          <w:i/>
+          <w:iCs/>
+        </w:rPr>
         <w:t xml:space="preserve">, avec la méthode </w:t>
       </w:r>
       <w:proofErr w:type="spellStart"/>
       <w:r>
+        <w:rPr>
+          <w:i/>
+          <w:iCs/>
+        </w:rPr>
         <w:t>init</w:t>
       </w:r>
       <w:proofErr w:type="spellEnd"/>
       <w:r>
+        <w:rPr>
+          <w:i/>
+          <w:iCs/>
+        </w:rPr>
         <w:t>. Dans la m</w:t>
       </w:r>
       <w:r>
+        <w:rPr>
+          <w:i/>
+          <w:iCs/>
+        </w:rPr>
         <w:t xml:space="preserve">éthode </w:t>
       </w:r>
       <w:proofErr w:type="spellStart"/>
       <w:r>
+        <w:rPr>
+          <w:i/>
+          <w:iCs/>
+        </w:rPr>
         <w:t>init</w:t>
       </w:r>
       <w:proofErr w:type="spellEnd"/>
       <w:r>
+        <w:rPr>
+          <w:i/>
+          <w:iCs/>
+        </w:rPr>
         <w:t xml:space="preserve">, je créer un objet </w:t>
       </w:r>
       <w:r>
+        <w:rPr>
+          <w:i/>
+          <w:iCs/>
+        </w:rPr>
         <w:t>qui contient la class Maze</w:t>
       </w:r>
       <w:r>
+        <w:rPr>
+          <w:i/>
+          <w:iCs/>
+        </w:rPr>
         <w:t>,</w:t>
       </w:r>
       <w:r>
+        <w:rPr>
+          <w:i/>
+          <w:iCs/>
+        </w:rPr>
         <w:t xml:space="preserve"> ce qui me permettra de faire le </w:t>
       </w:r>
       <w:proofErr w:type="spellStart"/>
       <w:r>
+        <w:rPr>
+          <w:i/>
+          <w:iCs/>
+        </w:rPr>
         <w:t>réfactorielle</w:t>
       </w:r>
       <w:proofErr w:type="spellEnd"/>
       <w:r>
+        <w:rPr>
+          <w:i/>
+          <w:iCs/>
+        </w:rPr>
         <w:t xml:space="preserve"> des fonctions qui sont dans mon fichier labyrinthe.py à mon fichier interface.py.</w:t>
       </w:r>
     </w:p>
@@ -1652,71 +3362,147 @@
           <w:numId w:val="7"/>
         </w:numPr>
         <w:spacing w:after="0"/>
-      </w:pPr>
-      <w:r>
+        <w:rPr>
+          <w:i/>
+          <w:iCs/>
+        </w:rPr>
+      </w:pPr>
+      <w:r>
+        <w:rPr>
+          <w:i/>
+          <w:iCs/>
+        </w:rPr>
         <w:t xml:space="preserve">Ne pas oublier d’initialiser l’interface, grâce à la fonction </w:t>
       </w:r>
       <w:proofErr w:type="spellStart"/>
       <w:proofErr w:type="gramStart"/>
       <w:r>
+        <w:rPr>
+          <w:i/>
+          <w:iCs/>
+        </w:rPr>
         <w:t>pygame.</w:t>
       </w:r>
       <w:r>
+        <w:rPr>
+          <w:i/>
+          <w:iCs/>
+        </w:rPr>
         <w:t>display</w:t>
       </w:r>
       <w:proofErr w:type="gramEnd"/>
       <w:r>
+        <w:rPr>
+          <w:i/>
+          <w:iCs/>
+        </w:rPr>
         <w:t>.</w:t>
       </w:r>
       <w:r>
+        <w:rPr>
+          <w:i/>
+          <w:iCs/>
+        </w:rPr>
         <w:t>init</w:t>
       </w:r>
       <w:proofErr w:type="spellEnd"/>
       <w:r>
+        <w:rPr>
+          <w:i/>
+          <w:iCs/>
+        </w:rPr>
         <w:t xml:space="preserve">(),l’ouverture de la </w:t>
       </w:r>
       <w:proofErr w:type="spellStart"/>
       <w:r>
+        <w:rPr>
+          <w:i/>
+          <w:iCs/>
+        </w:rPr>
         <w:t>fenètre</w:t>
       </w:r>
       <w:proofErr w:type="spellEnd"/>
       <w:r>
+        <w:rPr>
+          <w:i/>
+          <w:iCs/>
+        </w:rPr>
         <w:t xml:space="preserve"> à l’aide la fonction </w:t>
       </w:r>
       <w:proofErr w:type="spellStart"/>
       <w:r>
+        <w:rPr>
+          <w:i/>
+          <w:iCs/>
+        </w:rPr>
         <w:t>pygame.</w:t>
       </w:r>
       <w:r>
+        <w:rPr>
+          <w:i/>
+          <w:iCs/>
+        </w:rPr>
         <w:t>display.</w:t>
       </w:r>
       <w:r>
+        <w:rPr>
+          <w:i/>
+          <w:iCs/>
+        </w:rPr>
         <w:t>set_mode</w:t>
       </w:r>
       <w:proofErr w:type="spellEnd"/>
       <w:r>
+        <w:rPr>
+          <w:i/>
+          <w:iCs/>
+        </w:rPr>
         <w:t>, je créer un intitulé avec la fonction</w:t>
       </w:r>
       <w:r>
+        <w:rPr>
+          <w:i/>
+          <w:iCs/>
+        </w:rPr>
         <w:t xml:space="preserve"> </w:t>
       </w:r>
       <w:proofErr w:type="spellStart"/>
       <w:r>
+        <w:rPr>
+          <w:i/>
+          <w:iCs/>
+        </w:rPr>
         <w:t>pygame.display.set_caption</w:t>
       </w:r>
       <w:proofErr w:type="spellEnd"/>
       <w:r>
+        <w:rPr>
+          <w:i/>
+          <w:iCs/>
+        </w:rPr>
         <w:t xml:space="preserve">, ensuite j’intègre le fond de mon image grâce à la fonction </w:t>
       </w:r>
       <w:proofErr w:type="spellStart"/>
       <w:r>
+        <w:rPr>
+          <w:i/>
+          <w:iCs/>
+        </w:rPr>
         <w:t>pygame.image.load</w:t>
       </w:r>
       <w:proofErr w:type="spellEnd"/>
       <w:r>
+        <w:rPr>
+          <w:i/>
+          <w:iCs/>
+        </w:rPr>
         <w:t xml:space="preserve">, pour clore le tout je fais un chargement de la fenêtre </w:t>
       </w:r>
       <w:r>
+        <w:rPr>
+          <w:i/>
+          <w:iCs/>
+        </w:rPr>
         <w:t>pour afficher correctement les images du labyrinthe.</w:t>
       </w:r>
     </w:p>
@@ -1728,8 +3514,16 @@
           <w:numId w:val="7"/>
         </w:numPr>
         <w:spacing w:after="0"/>
-      </w:pPr>
-      <w:r>
+        <w:rPr>
+          <w:i/>
+          <w:iCs/>
+        </w:rPr>
+      </w:pPr>
+      <w:r>
+        <w:rPr>
+          <w:i/>
+          <w:iCs/>
+        </w:rPr>
         <w:t>Je créer un booléen, pour la boucle du jeu, qui se nomme continuer = 1 (vrai).</w:t>
       </w:r>
     </w:p>
@@ -1741,18 +3535,34 @@
           <w:numId w:val="7"/>
         </w:numPr>
         <w:spacing w:after="0"/>
-      </w:pPr>
-      <w:r>
+        <w:rPr>
+          <w:i/>
+          <w:iCs/>
+        </w:rPr>
+      </w:pPr>
+      <w:r>
+        <w:rPr>
+          <w:i/>
+          <w:iCs/>
+        </w:rPr>
         <w:t xml:space="preserve">J’insère une fonction grâce à la fonction </w:t>
       </w:r>
       <w:proofErr w:type="spellStart"/>
       <w:proofErr w:type="gramStart"/>
       <w:r>
+        <w:rPr>
+          <w:i/>
+          <w:iCs/>
+        </w:rPr>
         <w:t>pygame.time</w:t>
       </w:r>
       <w:proofErr w:type="spellEnd"/>
       <w:proofErr w:type="gramEnd"/>
       <w:r>
+        <w:rPr>
+          <w:i/>
+          <w:iCs/>
+        </w:rPr>
         <w:t>.</w:t>
       </w:r>
     </w:p>
@@ -1764,77 +3574,162 @@
           <w:numId w:val="7"/>
         </w:numPr>
         <w:spacing w:after="0"/>
-      </w:pPr>
-      <w:r>
+        <w:rPr>
+          <w:i/>
+          <w:iCs/>
+        </w:rPr>
+      </w:pPr>
+      <w:r>
+        <w:rPr>
+          <w:i/>
+          <w:iCs/>
+        </w:rPr>
         <w:t xml:space="preserve">Je parcours les </w:t>
       </w:r>
       <w:proofErr w:type="spellStart"/>
       <w:r>
+        <w:rPr>
+          <w:i/>
+          <w:iCs/>
+        </w:rPr>
         <w:t>évènnements</w:t>
       </w:r>
       <w:proofErr w:type="spellEnd"/>
       <w:r>
+        <w:rPr>
+          <w:i/>
+          <w:iCs/>
+        </w:rPr>
         <w:t xml:space="preserve"> de </w:t>
       </w:r>
       <w:proofErr w:type="spellStart"/>
       <w:r>
+        <w:rPr>
+          <w:i/>
+          <w:iCs/>
+        </w:rPr>
         <w:t>pygame</w:t>
       </w:r>
       <w:proofErr w:type="spellEnd"/>
       <w:r>
+        <w:rPr>
+          <w:i/>
+          <w:iCs/>
+        </w:rPr>
         <w:t>, à travers la boucle for</w:t>
       </w:r>
       <w:r>
-        <w:t xml:space="preserve">, ensuite dans la boucle je pointe la première condition aux touches </w:t>
-      </w:r>
-      <w:proofErr w:type="spellStart"/>
-      <w:r>
+        <w:rPr>
+          <w:i/>
+          <w:iCs/>
+        </w:rPr>
+        <w:t>, ensuite dans la boucle je p</w:t>
+      </w:r>
+      <w:bookmarkStart w:id="0" w:name="_GoBack"/>
+      <w:bookmarkEnd w:id="0"/>
+      <w:r>
+        <w:rPr>
+          <w:i/>
+          <w:iCs/>
+        </w:rPr>
+        <w:t xml:space="preserve">ointe la première condition aux touches </w:t>
+      </w:r>
+      <w:proofErr w:type="spellStart"/>
+      <w:r>
+        <w:rPr>
+          <w:i/>
+          <w:iCs/>
+        </w:rPr>
         <w:t>pygame</w:t>
       </w:r>
       <w:proofErr w:type="spellEnd"/>
       <w:r>
+        <w:rPr>
+          <w:i/>
+          <w:iCs/>
+        </w:rPr>
         <w:t xml:space="preserve">, ce qui va me permettre d’activer les touches </w:t>
       </w:r>
       <w:proofErr w:type="spellStart"/>
       <w:r>
+        <w:rPr>
+          <w:i/>
+          <w:iCs/>
+        </w:rPr>
         <w:t>directionelles</w:t>
       </w:r>
       <w:proofErr w:type="spellEnd"/>
       <w:r>
+        <w:rPr>
+          <w:i/>
+          <w:iCs/>
+        </w:rPr>
         <w:t xml:space="preserve"> et de faire un </w:t>
       </w:r>
       <w:proofErr w:type="spellStart"/>
       <w:r>
+        <w:rPr>
+          <w:i/>
+          <w:iCs/>
+        </w:rPr>
         <w:t>réfactorielle</w:t>
       </w:r>
       <w:proofErr w:type="spellEnd"/>
       <w:r>
+        <w:rPr>
+          <w:i/>
+          <w:iCs/>
+        </w:rPr>
         <w:t xml:space="preserve"> de mes déplacements qui sont dans ma class Maze juste en bas des 4 directions, ex : if </w:t>
       </w:r>
       <w:proofErr w:type="spellStart"/>
       <w:r>
+        <w:rPr>
+          <w:i/>
+          <w:iCs/>
+        </w:rPr>
         <w:t>event.key</w:t>
       </w:r>
       <w:proofErr w:type="spellEnd"/>
       <w:r>
+        <w:rPr>
+          <w:i/>
+          <w:iCs/>
+        </w:rPr>
         <w:t xml:space="preserve"> == K_UP : </w:t>
       </w:r>
       <w:proofErr w:type="spellStart"/>
       <w:proofErr w:type="gramStart"/>
       <w:r>
+        <w:rPr>
+          <w:i/>
+          <w:iCs/>
+        </w:rPr>
         <w:t>m.move</w:t>
       </w:r>
       <w:proofErr w:type="spellEnd"/>
       <w:proofErr w:type="gramEnd"/>
       <w:r>
+        <w:rPr>
+          <w:i/>
+          <w:iCs/>
+        </w:rPr>
         <w:t>(‘’</w:t>
       </w:r>
       <w:proofErr w:type="spellStart"/>
       <w:r>
+        <w:rPr>
+          <w:i/>
+          <w:iCs/>
+        </w:rPr>
         <w:t>bottom</w:t>
       </w:r>
       <w:proofErr w:type="spellEnd"/>
       <w:r>
+        <w:rPr>
+          <w:i/>
+          <w:iCs/>
+        </w:rPr>
         <w:t>‘’).</w:t>
       </w:r>
     </w:p>
@@ -1846,8 +3741,16 @@
           <w:numId w:val="7"/>
         </w:numPr>
         <w:spacing w:after="0"/>
-      </w:pPr>
-      <w:r>
+        <w:rPr>
+          <w:i/>
+          <w:iCs/>
+        </w:rPr>
+      </w:pPr>
+      <w:r>
+        <w:rPr>
+          <w:i/>
+          <w:iCs/>
+        </w:rPr>
         <w:t>Avant la fin de la boucle, je remets le booléen (continuer = 0).</w:t>
       </w:r>
     </w:p>
@@ -1861,6 +3764,10 @@
         <w:spacing w:after="0"/>
       </w:pPr>
       <w:r>
+        <w:rPr>
+          <w:i/>
+          <w:iCs/>
+        </w:rPr>
         <w:t>Pour finir, je recharge l’image du labyrinthe.</w:t>
       </w:r>
     </w:p>
@@ -1872,8 +3779,25 @@
     <w:p>
       <w:pPr>
         <w:spacing w:after="0"/>
-      </w:pPr>
-      <w:r>
+        <w:rPr>
+          <w:u w:val="single"/>
+        </w:rPr>
+      </w:pPr>
+      <w:r>
+        <w:rPr>
+          <w:color w:val="5B9BD5" w:themeColor="accent1"/>
+          <w:u w:val="single"/>
+          <w14:shadow w14:blurRad="38100" w14:dist="25400" w14:dir="5400000" w14:sx="100000" w14:sy="100000" w14:kx="0" w14:ky="0" w14:algn="ctr">
+            <w14:srgbClr w14:val="6E747A">
+              <w14:alpha w14:val="57000"/>
+            </w14:srgbClr>
+          </w14:shadow>
+          <w14:textOutline w14:w="0" w14:cap="flat" w14:cmpd="sng" w14:algn="ctr">
+            <w14:noFill/>
+            <w14:prstDash w14:val="solid"/>
+            <w14:round/>
+          </w14:textOutline>
+        </w:rPr>
         <w:t>Les détails du fichier constante.py :</w:t>
       </w:r>
     </w:p>

</xml_diff>